<commit_message>
datenschutz / EV / SRI
</commit_message>
<xml_diff>
--- a/studies/Laborstudie ProVisioNET/Ablauf_Materialien/Manual_Versuchsleitung_ProVisioNET_MK.docx
+++ b/studies/Laborstudie ProVisioNET/Ablauf_Materialien/Manual_Versuchsleitung_ProVisioNET_MK.docx
@@ -7414,15 +7414,13 @@
           <w:rFonts w:asciiTheme="majorHAnsi" w:hAnsiTheme="majorHAnsi" w:cstheme="majorHAnsi"/>
           <w:b/>
           <w:sz w:val="24"/>
-          <w:lang w:val="en-US"/>
-        </w:rPr>
-      </w:pPr>
-      <w:r>
-        <w:rPr>
-          <w:rFonts w:asciiTheme="majorHAnsi" w:hAnsiTheme="majorHAnsi" w:cstheme="majorHAnsi"/>
-          <w:b/>
-          <w:sz w:val="24"/>
-          <w:lang w:val="en-US"/>
+        </w:rPr>
+      </w:pPr>
+      <w:r>
+        <w:rPr>
+          <w:rFonts w:asciiTheme="majorHAnsi" w:hAnsiTheme="majorHAnsi" w:cstheme="majorHAnsi"/>
+          <w:b/>
+          <w:sz w:val="24"/>
         </w:rPr>
         <w:t>[</w:t>
       </w:r>
@@ -7431,9 +7429,8 @@
           <w:rFonts w:asciiTheme="majorHAnsi" w:hAnsiTheme="majorHAnsi" w:cstheme="majorHAnsi"/>
           <w:b/>
           <w:sz w:val="24"/>
-          <w:lang w:val="en-US"/>
-        </w:rPr>
-        <w:t xml:space="preserve">Warm-Up </w:t>
+        </w:rPr>
+        <w:t xml:space="preserve">Warm-Up mit Eye-Tracking-Brille: </w:t>
       </w:r>
       <w:proofErr w:type="spellStart"/>
       <w:r>
@@ -7441,9 +7438,8 @@
           <w:rFonts w:asciiTheme="majorHAnsi" w:hAnsiTheme="majorHAnsi" w:cstheme="majorHAnsi"/>
           <w:b/>
           <w:sz w:val="24"/>
-          <w:lang w:val="en-US"/>
-        </w:rPr>
-        <w:t>mit</w:t>
+        </w:rPr>
+        <w:t>Namensjonglage</w:t>
       </w:r>
       <w:proofErr w:type="spellEnd"/>
       <w:r>
@@ -7451,27 +7447,6 @@
           <w:rFonts w:asciiTheme="majorHAnsi" w:hAnsiTheme="majorHAnsi" w:cstheme="majorHAnsi"/>
           <w:b/>
           <w:sz w:val="24"/>
-          <w:lang w:val="en-US"/>
-        </w:rPr>
-        <w:t xml:space="preserve"> Eye-Tracking-Brille: </w:t>
-      </w:r>
-      <w:proofErr w:type="spellStart"/>
-      <w:r>
-        <w:rPr>
-          <w:rFonts w:asciiTheme="majorHAnsi" w:hAnsiTheme="majorHAnsi" w:cstheme="majorHAnsi"/>
-          <w:b/>
-          <w:sz w:val="24"/>
-          <w:lang w:val="en-US"/>
-        </w:rPr>
-        <w:t>Namensjonglage</w:t>
-      </w:r>
-      <w:proofErr w:type="spellEnd"/>
-      <w:r>
-        <w:rPr>
-          <w:rFonts w:asciiTheme="majorHAnsi" w:hAnsiTheme="majorHAnsi" w:cstheme="majorHAnsi"/>
-          <w:b/>
-          <w:sz w:val="24"/>
-          <w:lang w:val="en-US"/>
         </w:rPr>
         <w:t>]</w:t>
       </w:r>
@@ -7813,6 +7788,166 @@
           <w:b/>
           <w:sz w:val="24"/>
         </w:rPr>
+        <w:t>[Starten der Aufnahmen]</w:t>
+      </w:r>
+    </w:p>
+    <w:p>
+      <w:pPr>
+        <w:jc w:val="both"/>
+        <w:rPr>
+          <w:rFonts w:asciiTheme="majorHAnsi" w:hAnsiTheme="majorHAnsi" w:cstheme="majorHAnsi"/>
+          <w:i/>
+          <w:sz w:val="28"/>
+        </w:rPr>
+      </w:pPr>
+      <w:r>
+        <w:rPr>
+          <w:rFonts w:asciiTheme="majorHAnsi" w:hAnsiTheme="majorHAnsi" w:cstheme="majorHAnsi"/>
+          <w:i/>
+          <w:sz w:val="28"/>
+        </w:rPr>
+        <w:t xml:space="preserve">Nachdem Sie sich nun hoffentlich bekannt gemacht haben, werde ich </w:t>
+      </w:r>
+      <w:r>
+        <w:rPr>
+          <w:rFonts w:asciiTheme="majorHAnsi" w:hAnsiTheme="majorHAnsi" w:cstheme="majorHAnsi"/>
+          <w:i/>
+          <w:sz w:val="28"/>
+        </w:rPr>
+        <w:t>die Auf</w:t>
+      </w:r>
+      <w:r>
+        <w:rPr>
+          <w:rFonts w:asciiTheme="majorHAnsi" w:hAnsiTheme="majorHAnsi" w:cstheme="majorHAnsi"/>
+          <w:i/>
+          <w:sz w:val="28"/>
+        </w:rPr>
+        <w:t>nahmen</w:t>
+      </w:r>
+      <w:r>
+        <w:rPr>
+          <w:rFonts w:asciiTheme="majorHAnsi" w:hAnsiTheme="majorHAnsi" w:cstheme="majorHAnsi"/>
+          <w:i/>
+          <w:sz w:val="28"/>
+        </w:rPr>
+        <w:t xml:space="preserve"> vorbereiten.</w:t>
+      </w:r>
+    </w:p>
+    <w:p>
+      <w:pPr>
+        <w:jc w:val="both"/>
+        <w:rPr>
+          <w:rFonts w:asciiTheme="majorHAnsi" w:hAnsiTheme="majorHAnsi" w:cstheme="majorHAnsi"/>
+          <w:b/>
+          <w:sz w:val="24"/>
+        </w:rPr>
+      </w:pPr>
+      <w:r>
+        <w:rPr>
+          <w:rFonts w:asciiTheme="majorHAnsi" w:hAnsiTheme="majorHAnsi" w:cstheme="majorHAnsi"/>
+          <w:b/>
+          <w:sz w:val="24"/>
+        </w:rPr>
+        <w:t xml:space="preserve">VL </w:t>
+      </w:r>
+      <w:r>
+        <w:rPr>
+          <w:rFonts w:asciiTheme="majorHAnsi" w:hAnsiTheme="majorHAnsi" w:cstheme="majorHAnsi"/>
+          <w:b/>
+          <w:sz w:val="24"/>
+        </w:rPr>
+        <w:t xml:space="preserve">bereitet </w:t>
+      </w:r>
+      <w:r>
+        <w:rPr>
+          <w:rFonts w:asciiTheme="majorHAnsi" w:hAnsiTheme="majorHAnsi" w:cstheme="majorHAnsi"/>
+          <w:b/>
+          <w:sz w:val="24"/>
+        </w:rPr>
+        <w:t xml:space="preserve">Eye-Tracking-Recording </w:t>
+      </w:r>
+      <w:r>
+        <w:rPr>
+          <w:rFonts w:asciiTheme="majorHAnsi" w:hAnsiTheme="majorHAnsi" w:cstheme="majorHAnsi"/>
+          <w:b/>
+          <w:sz w:val="24"/>
+        </w:rPr>
+        <w:t>vor</w:t>
+      </w:r>
+      <w:r>
+        <w:rPr>
+          <w:rFonts w:asciiTheme="majorHAnsi" w:hAnsiTheme="majorHAnsi" w:cstheme="majorHAnsi"/>
+          <w:b/>
+          <w:sz w:val="24"/>
+        </w:rPr>
+        <w:t xml:space="preserve"> (siehe</w:t>
+      </w:r>
+      <w:r>
+        <w:rPr>
+          <w:rFonts w:asciiTheme="majorHAnsi" w:hAnsiTheme="majorHAnsi" w:cstheme="majorHAnsi"/>
+          <w:b/>
+          <w:sz w:val="24"/>
+        </w:rPr>
+        <w:t xml:space="preserve"> Protokoll).</w:t>
+      </w:r>
+    </w:p>
+    <w:p>
+      <w:pPr>
+        <w:jc w:val="both"/>
+        <w:rPr>
+          <w:rFonts w:asciiTheme="majorHAnsi" w:hAnsiTheme="majorHAnsi" w:cstheme="majorHAnsi"/>
+          <w:b/>
+          <w:sz w:val="24"/>
+        </w:rPr>
+      </w:pPr>
+      <w:commentRangeStart w:id="6"/>
+      <w:r>
+        <w:rPr>
+          <w:rFonts w:asciiTheme="majorHAnsi" w:hAnsiTheme="majorHAnsi" w:cstheme="majorHAnsi"/>
+          <w:b/>
+          <w:sz w:val="24"/>
+        </w:rPr>
+        <w:t xml:space="preserve">Kameras und Audiorekorder </w:t>
+      </w:r>
+      <w:r>
+        <w:rPr>
+          <w:rFonts w:asciiTheme="majorHAnsi" w:hAnsiTheme="majorHAnsi" w:cstheme="majorHAnsi"/>
+          <w:b/>
+          <w:sz w:val="24"/>
+        </w:rPr>
+        <w:t>starten und synchronisieren</w:t>
+      </w:r>
+      <w:commentRangeEnd w:id="6"/>
+      <w:r>
+        <w:rPr>
+          <w:rStyle w:val="Kommentarzeichen"/>
+        </w:rPr>
+        <w:commentReference w:id="6"/>
+      </w:r>
+      <w:r>
+        <w:rPr>
+          <w:rFonts w:asciiTheme="majorHAnsi" w:hAnsiTheme="majorHAnsi" w:cstheme="majorHAnsi"/>
+          <w:b/>
+          <w:sz w:val="24"/>
+        </w:rPr>
+        <w:t>.</w:t>
+      </w:r>
+    </w:p>
+    <w:p>
+      <w:pPr>
+        <w:jc w:val="both"/>
+        <w:rPr>
+          <w:rFonts w:asciiTheme="majorHAnsi" w:hAnsiTheme="majorHAnsi" w:cstheme="majorHAnsi"/>
+          <w:b/>
+          <w:sz w:val="24"/>
+        </w:rPr>
+      </w:pPr>
+      <w:r>
+        <w:rPr>
+          <w:rFonts w:asciiTheme="majorHAnsi" w:hAnsiTheme="majorHAnsi" w:cstheme="majorHAnsi"/>
+          <w:b/>
+          <w:sz w:val="24"/>
+        </w:rPr>
         <w:t>[</w:t>
       </w:r>
       <w:r>
@@ -7821,7 +7956,7 @@
           <w:b/>
           <w:sz w:val="24"/>
         </w:rPr>
-        <w:t>Starten der Aufnahmen</w:t>
+        <w:t>Kalibrierung &amp; Synchronisierung</w:t>
       </w:r>
       <w:r>
         <w:rPr>
@@ -7847,31 +7982,15 @@
           <w:i/>
           <w:sz w:val="28"/>
         </w:rPr>
-        <w:t xml:space="preserve">Nachdem Sie sich nun hoffentlich bekannt gemacht haben, werde ich </w:t>
-      </w:r>
-      <w:r>
-        <w:rPr>
-          <w:rFonts w:asciiTheme="majorHAnsi" w:hAnsiTheme="majorHAnsi" w:cstheme="majorHAnsi"/>
-          <w:i/>
-          <w:sz w:val="28"/>
-        </w:rPr>
-        <w:t>die Auf</w:t>
-      </w:r>
-      <w:r>
-        <w:rPr>
-          <w:rFonts w:asciiTheme="majorHAnsi" w:hAnsiTheme="majorHAnsi" w:cstheme="majorHAnsi"/>
-          <w:i/>
-          <w:sz w:val="28"/>
-        </w:rPr>
-        <w:t>nahmen</w:t>
-      </w:r>
-      <w:r>
-        <w:rPr>
-          <w:rFonts w:asciiTheme="majorHAnsi" w:hAnsiTheme="majorHAnsi" w:cstheme="majorHAnsi"/>
-          <w:i/>
-          <w:sz w:val="28"/>
-        </w:rPr>
-        <w:t xml:space="preserve"> vorbereiten.</w:t>
+        <w:t>Alle Geräte sind nun eingeschalten und w</w:t>
+      </w:r>
+      <w:r>
+        <w:rPr>
+          <w:rFonts w:asciiTheme="majorHAnsi" w:hAnsiTheme="majorHAnsi" w:cstheme="majorHAnsi"/>
+          <w:i/>
+          <w:sz w:val="28"/>
+        </w:rPr>
+        <w:t xml:space="preserve">ir beginnen mit der Kalibrierung und Synchronisierung der Geräte. </w:t>
       </w:r>
     </w:p>
     <w:p>
@@ -7879,57 +7998,153 @@
         <w:jc w:val="both"/>
         <w:rPr>
           <w:rFonts w:asciiTheme="majorHAnsi" w:hAnsiTheme="majorHAnsi" w:cstheme="majorHAnsi"/>
-          <w:b/>
-          <w:sz w:val="24"/>
-        </w:rPr>
-      </w:pPr>
-      <w:r>
-        <w:rPr>
-          <w:rFonts w:asciiTheme="majorHAnsi" w:hAnsiTheme="majorHAnsi" w:cstheme="majorHAnsi"/>
-          <w:b/>
-          <w:sz w:val="24"/>
-        </w:rPr>
-        <w:t xml:space="preserve">VL </w:t>
-      </w:r>
-      <w:r>
-        <w:rPr>
-          <w:rFonts w:asciiTheme="majorHAnsi" w:hAnsiTheme="majorHAnsi" w:cstheme="majorHAnsi"/>
-          <w:b/>
-          <w:sz w:val="24"/>
-        </w:rPr>
-        <w:t xml:space="preserve">bereitet </w:t>
-      </w:r>
-      <w:r>
-        <w:rPr>
-          <w:rFonts w:asciiTheme="majorHAnsi" w:hAnsiTheme="majorHAnsi" w:cstheme="majorHAnsi"/>
-          <w:b/>
-          <w:sz w:val="24"/>
-        </w:rPr>
-        <w:t xml:space="preserve">Eye-Tracking-Recording </w:t>
-      </w:r>
-      <w:r>
-        <w:rPr>
-          <w:rFonts w:asciiTheme="majorHAnsi" w:hAnsiTheme="majorHAnsi" w:cstheme="majorHAnsi"/>
-          <w:b/>
-          <w:sz w:val="24"/>
-        </w:rPr>
-        <w:t>vor</w:t>
-      </w:r>
-      <w:r>
-        <w:rPr>
-          <w:rFonts w:asciiTheme="majorHAnsi" w:hAnsiTheme="majorHAnsi" w:cstheme="majorHAnsi"/>
-          <w:b/>
-          <w:sz w:val="24"/>
-        </w:rPr>
-        <w:t xml:space="preserve"> (siehe</w:t>
-      </w:r>
-      <w:r>
-        <w:rPr>
-          <w:rFonts w:asciiTheme="majorHAnsi" w:hAnsiTheme="majorHAnsi" w:cstheme="majorHAnsi"/>
-          <w:b/>
-          <w:sz w:val="24"/>
-        </w:rPr>
-        <w:t xml:space="preserve"> Protokoll).</w:t>
+          <w:i/>
+          <w:sz w:val="28"/>
+        </w:rPr>
+      </w:pPr>
+      <w:r>
+        <w:rPr>
+          <w:rFonts w:asciiTheme="majorHAnsi" w:hAnsiTheme="majorHAnsi" w:cstheme="majorHAnsi"/>
+          <w:i/>
+          <w:sz w:val="28"/>
+        </w:rPr>
+        <w:t xml:space="preserve">Für die Kalibrierung nehmen Sie </w:t>
+      </w:r>
+      <w:r>
+        <w:rPr>
+          <w:rFonts w:asciiTheme="majorHAnsi" w:hAnsiTheme="majorHAnsi" w:cstheme="majorHAnsi"/>
+          <w:i/>
+          <w:sz w:val="28"/>
+        </w:rPr>
+        <w:t xml:space="preserve">bitte </w:t>
+      </w:r>
+      <w:r>
+        <w:rPr>
+          <w:rFonts w:asciiTheme="majorHAnsi" w:hAnsiTheme="majorHAnsi" w:cstheme="majorHAnsi"/>
+          <w:i/>
+          <w:sz w:val="28"/>
+        </w:rPr>
+        <w:t>diese kleine K</w:t>
+      </w:r>
+      <w:r>
+        <w:rPr>
+          <w:rFonts w:asciiTheme="majorHAnsi" w:hAnsiTheme="majorHAnsi" w:cstheme="majorHAnsi"/>
+          <w:i/>
+          <w:sz w:val="28"/>
+        </w:rPr>
+        <w:t>arte</w:t>
+      </w:r>
+      <w:r>
+        <w:rPr>
+          <w:rFonts w:asciiTheme="majorHAnsi" w:hAnsiTheme="majorHAnsi" w:cstheme="majorHAnsi"/>
+          <w:i/>
+          <w:sz w:val="28"/>
+        </w:rPr>
+        <w:t xml:space="preserve">, halten </w:t>
+      </w:r>
+      <w:r>
+        <w:rPr>
+          <w:rFonts w:asciiTheme="majorHAnsi" w:hAnsiTheme="majorHAnsi" w:cstheme="majorHAnsi"/>
+          <w:i/>
+          <w:sz w:val="28"/>
+        </w:rPr>
+        <w:t xml:space="preserve">Sie sie eine Armlänge von sich entfernt und schauen Sie auf den schwarzen Punkt. Danach </w:t>
+      </w:r>
+      <w:r>
+        <w:rPr>
+          <w:rFonts w:asciiTheme="majorHAnsi" w:hAnsiTheme="majorHAnsi" w:cstheme="majorHAnsi"/>
+          <w:i/>
+          <w:sz w:val="28"/>
+        </w:rPr>
+        <w:t>stellen Sie sich bitte auf diese Markierung und lesen Sie die Ziffern 1</w:t>
+      </w:r>
+      <w:r>
+        <w:rPr>
+          <w:rFonts w:asciiTheme="majorHAnsi" w:hAnsiTheme="majorHAnsi" w:cstheme="majorHAnsi"/>
+          <w:i/>
+          <w:sz w:val="28"/>
+        </w:rPr>
+        <w:t xml:space="preserve"> bis </w:t>
+      </w:r>
+      <w:r>
+        <w:rPr>
+          <w:rFonts w:asciiTheme="majorHAnsi" w:hAnsiTheme="majorHAnsi" w:cstheme="majorHAnsi"/>
+          <w:i/>
+          <w:sz w:val="28"/>
+        </w:rPr>
+        <w:t xml:space="preserve">9 auf der Kalibrierungsfläche vor. Das ist wichtig, </w:t>
+      </w:r>
+      <w:r>
+        <w:rPr>
+          <w:rFonts w:asciiTheme="majorHAnsi" w:hAnsiTheme="majorHAnsi" w:cstheme="majorHAnsi"/>
+          <w:i/>
+          <w:sz w:val="28"/>
+        </w:rPr>
+        <w:t>d</w:t>
+      </w:r>
+      <w:r>
+        <w:rPr>
+          <w:rFonts w:asciiTheme="majorHAnsi" w:hAnsiTheme="majorHAnsi" w:cstheme="majorHAnsi"/>
+          <w:i/>
+          <w:sz w:val="28"/>
+        </w:rPr>
+        <w:t xml:space="preserve">amit das </w:t>
+      </w:r>
+      <w:r>
+        <w:rPr>
+          <w:rFonts w:asciiTheme="majorHAnsi" w:hAnsiTheme="majorHAnsi" w:cstheme="majorHAnsi"/>
+          <w:i/>
+          <w:sz w:val="28"/>
+        </w:rPr>
+        <w:t>Eye-</w:t>
+      </w:r>
+      <w:r>
+        <w:rPr>
+          <w:rFonts w:asciiTheme="majorHAnsi" w:hAnsiTheme="majorHAnsi" w:cstheme="majorHAnsi"/>
+          <w:i/>
+          <w:sz w:val="28"/>
+        </w:rPr>
+        <w:t>Tracking</w:t>
+      </w:r>
+      <w:r>
+        <w:rPr>
+          <w:rFonts w:asciiTheme="majorHAnsi" w:hAnsiTheme="majorHAnsi" w:cstheme="majorHAnsi"/>
+          <w:i/>
+          <w:sz w:val="28"/>
+        </w:rPr>
+        <w:t xml:space="preserve"> </w:t>
+      </w:r>
+      <w:r>
+        <w:rPr>
+          <w:rFonts w:asciiTheme="majorHAnsi" w:hAnsiTheme="majorHAnsi" w:cstheme="majorHAnsi"/>
+          <w:i/>
+          <w:sz w:val="28"/>
+        </w:rPr>
+        <w:t xml:space="preserve">System weiß, wo </w:t>
+      </w:r>
+      <w:r>
+        <w:rPr>
+          <w:rFonts w:asciiTheme="majorHAnsi" w:hAnsiTheme="majorHAnsi" w:cstheme="majorHAnsi"/>
+          <w:i/>
+          <w:sz w:val="28"/>
+        </w:rPr>
+        <w:t xml:space="preserve">Sie genau </w:t>
+      </w:r>
+      <w:r>
+        <w:rPr>
+          <w:rFonts w:asciiTheme="majorHAnsi" w:hAnsiTheme="majorHAnsi" w:cstheme="majorHAnsi"/>
+          <w:i/>
+          <w:sz w:val="28"/>
+        </w:rPr>
+        <w:t>hinschau</w:t>
+      </w:r>
+      <w:r>
+        <w:rPr>
+          <w:rFonts w:asciiTheme="majorHAnsi" w:hAnsiTheme="majorHAnsi" w:cstheme="majorHAnsi"/>
+          <w:i/>
+          <w:sz w:val="28"/>
+        </w:rPr>
+        <w:t>en.</w:t>
       </w:r>
     </w:p>
     <w:p>
@@ -7937,1226 +8152,952 @@
         <w:jc w:val="both"/>
         <w:rPr>
           <w:rFonts w:asciiTheme="majorHAnsi" w:hAnsiTheme="majorHAnsi" w:cstheme="majorHAnsi"/>
-          <w:b/>
-          <w:sz w:val="24"/>
-        </w:rPr>
-      </w:pPr>
-      <w:commentRangeStart w:id="6"/>
-      <w:r>
-        <w:rPr>
-          <w:rFonts w:asciiTheme="majorHAnsi" w:hAnsiTheme="majorHAnsi" w:cstheme="majorHAnsi"/>
-          <w:b/>
-          <w:sz w:val="24"/>
-        </w:rPr>
-        <w:t xml:space="preserve">Kameras und Audiorekorder </w:t>
-      </w:r>
-      <w:r>
-        <w:rPr>
-          <w:rFonts w:asciiTheme="majorHAnsi" w:hAnsiTheme="majorHAnsi" w:cstheme="majorHAnsi"/>
-          <w:b/>
-          <w:sz w:val="24"/>
-        </w:rPr>
-        <w:t>starten und synchronisieren</w:t>
-      </w:r>
-      <w:commentRangeEnd w:id="6"/>
+          <w:i/>
+          <w:sz w:val="28"/>
+        </w:rPr>
+      </w:pPr>
+      <w:r>
+        <w:rPr>
+          <w:rFonts w:asciiTheme="majorHAnsi" w:hAnsiTheme="majorHAnsi" w:cstheme="majorHAnsi"/>
+          <w:i/>
+          <w:sz w:val="28"/>
+        </w:rPr>
+        <w:t>Wenn Sie Kalibrierung abgeschlossen haben, werde ich für die Synchronisierung zwei Mal laut in die Hände klatschen. Das akustische Signal sorgt dafür, dass wir hinterher die Video- und Audiodaten gleichschalten können.</w:t>
+      </w:r>
+    </w:p>
+    <w:p>
+      <w:pPr>
+        <w:jc w:val="both"/>
+        <w:rPr>
+          <w:rFonts w:asciiTheme="majorHAnsi" w:hAnsiTheme="majorHAnsi" w:cstheme="majorHAnsi"/>
+          <w:b/>
+          <w:sz w:val="24"/>
+        </w:rPr>
+      </w:pPr>
+    </w:p>
+    <w:p>
+      <w:pPr>
+        <w:jc w:val="both"/>
+        <w:rPr>
+          <w:rFonts w:asciiTheme="majorHAnsi" w:hAnsiTheme="majorHAnsi" w:cstheme="majorHAnsi"/>
+          <w:b/>
+          <w:sz w:val="24"/>
+        </w:rPr>
+      </w:pPr>
+      <w:r>
+        <w:rPr>
+          <w:rFonts w:asciiTheme="majorHAnsi" w:hAnsiTheme="majorHAnsi" w:cstheme="majorHAnsi"/>
+          <w:b/>
+          <w:sz w:val="24"/>
+        </w:rPr>
+        <w:t>[</w:t>
+      </w:r>
+      <w:r>
+        <w:rPr>
+          <w:rFonts w:asciiTheme="majorHAnsi" w:hAnsiTheme="majorHAnsi" w:cstheme="majorHAnsi"/>
+          <w:b/>
+          <w:sz w:val="24"/>
+        </w:rPr>
+        <w:t>10 min – Lektion</w:t>
+      </w:r>
+      <w:r>
+        <w:rPr>
+          <w:rFonts w:asciiTheme="majorHAnsi" w:hAnsiTheme="majorHAnsi" w:cstheme="majorHAnsi"/>
+          <w:b/>
+          <w:sz w:val="24"/>
+        </w:rPr>
+        <w:t>]</w:t>
+      </w:r>
+    </w:p>
+    <w:p>
+      <w:pPr>
+        <w:jc w:val="both"/>
+        <w:rPr>
+          <w:rFonts w:asciiTheme="majorHAnsi" w:hAnsiTheme="majorHAnsi" w:cstheme="majorHAnsi"/>
+          <w:i/>
+          <w:sz w:val="28"/>
+        </w:rPr>
+      </w:pPr>
+      <w:r>
+        <w:rPr>
+          <w:rFonts w:asciiTheme="majorHAnsi" w:hAnsiTheme="majorHAnsi" w:cstheme="majorHAnsi"/>
+          <w:i/>
+          <w:sz w:val="28"/>
+        </w:rPr>
+        <w:t xml:space="preserve">Sie können nun mit Ihrer Lektion beginnen. </w:t>
+      </w:r>
+      <w:r>
+        <w:rPr>
+          <w:rFonts w:asciiTheme="majorHAnsi" w:hAnsiTheme="majorHAnsi" w:cstheme="majorHAnsi"/>
+          <w:i/>
+          <w:sz w:val="28"/>
+        </w:rPr>
+        <w:t xml:space="preserve">Wichtig ist noch, dass Sie wissen, sollten wir uns dem Ende nähern, dann wird </w:t>
+      </w:r>
+      <w:commentRangeStart w:id="7"/>
+      <w:r>
+        <w:rPr>
+          <w:rFonts w:asciiTheme="majorHAnsi" w:hAnsiTheme="majorHAnsi" w:cstheme="majorHAnsi"/>
+          <w:i/>
+          <w:sz w:val="28"/>
+        </w:rPr>
+        <w:t xml:space="preserve">Bert </w:t>
+      </w:r>
+      <w:commentRangeEnd w:id="7"/>
       <w:r>
         <w:rPr>
           <w:rStyle w:val="Kommentarzeichen"/>
         </w:rPr>
-        <w:commentReference w:id="6"/>
-      </w:r>
-      <w:r>
-        <w:rPr>
-          <w:rFonts w:asciiTheme="majorHAnsi" w:hAnsiTheme="majorHAnsi" w:cstheme="majorHAnsi"/>
-          <w:b/>
-          <w:sz w:val="24"/>
+        <w:commentReference w:id="7"/>
+      </w:r>
+      <w:r>
+        <w:rPr>
+          <w:rFonts w:asciiTheme="majorHAnsi" w:hAnsiTheme="majorHAnsi" w:cstheme="majorHAnsi"/>
+          <w:i/>
+          <w:sz w:val="28"/>
+        </w:rPr>
+        <w:t xml:space="preserve">Ihnen mit einer gelben Karte ein Zeichen geben, dass Ihnen noch eine Minute bleibt. </w:t>
+      </w:r>
+      <w:proofErr w:type="gramStart"/>
+      <w:r>
+        <w:rPr>
+          <w:rFonts w:asciiTheme="majorHAnsi" w:hAnsiTheme="majorHAnsi" w:cstheme="majorHAnsi"/>
+          <w:i/>
+          <w:sz w:val="28"/>
+        </w:rPr>
+        <w:t>Bei der roten Karten</w:t>
+      </w:r>
+      <w:proofErr w:type="gramEnd"/>
+      <w:r>
+        <w:rPr>
+          <w:rFonts w:asciiTheme="majorHAnsi" w:hAnsiTheme="majorHAnsi" w:cstheme="majorHAnsi"/>
+          <w:i/>
+          <w:sz w:val="28"/>
+        </w:rPr>
+        <w:t xml:space="preserve"> müssten Sie dann Ihre Lektion beenden. </w:t>
+      </w:r>
+    </w:p>
+    <w:p>
+      <w:pPr>
+        <w:jc w:val="both"/>
+        <w:rPr>
+          <w:rFonts w:asciiTheme="majorHAnsi" w:hAnsiTheme="majorHAnsi" w:cstheme="majorHAnsi"/>
+          <w:i/>
+          <w:sz w:val="28"/>
+        </w:rPr>
+      </w:pPr>
+      <w:r>
+        <w:rPr>
+          <w:rFonts w:asciiTheme="majorHAnsi" w:hAnsiTheme="majorHAnsi" w:cstheme="majorHAnsi"/>
+          <w:i/>
+          <w:sz w:val="28"/>
+        </w:rPr>
+        <w:t>Ich werde die Aufnahme der Eye-Tracking-Brille sowie die der anderen Geräte starten</w:t>
+      </w:r>
+      <w:r>
+        <w:rPr>
+          <w:rFonts w:asciiTheme="majorHAnsi" w:hAnsiTheme="majorHAnsi" w:cstheme="majorHAnsi"/>
+          <w:i/>
+          <w:sz w:val="28"/>
+        </w:rPr>
+        <w:t xml:space="preserve"> und Ihnen ein kurzes Signal geben.</w:t>
+      </w:r>
+    </w:p>
+    <w:p>
+      <w:pPr>
+        <w:jc w:val="both"/>
+        <w:rPr>
+          <w:rFonts w:asciiTheme="majorHAnsi" w:hAnsiTheme="majorHAnsi" w:cstheme="majorHAnsi"/>
+          <w:b/>
+          <w:sz w:val="24"/>
+        </w:rPr>
+      </w:pPr>
+      <w:r>
+        <w:rPr>
+          <w:rFonts w:asciiTheme="majorHAnsi" w:hAnsiTheme="majorHAnsi" w:cstheme="majorHAnsi"/>
+          <w:b/>
+          <w:sz w:val="24"/>
+        </w:rPr>
+        <w:t xml:space="preserve">Störungen werden </w:t>
+      </w:r>
+      <w:r>
+        <w:rPr>
+          <w:rFonts w:asciiTheme="majorHAnsi" w:hAnsiTheme="majorHAnsi" w:cstheme="majorHAnsi"/>
+          <w:b/>
+          <w:sz w:val="24"/>
+        </w:rPr>
+        <w:t>erst ab 2:30 min</w:t>
+      </w:r>
+      <w:r>
+        <w:rPr>
+          <w:rFonts w:asciiTheme="majorHAnsi" w:hAnsiTheme="majorHAnsi" w:cstheme="majorHAnsi"/>
+          <w:b/>
+          <w:sz w:val="24"/>
+        </w:rPr>
+        <w:t xml:space="preserve"> eingeblendet</w:t>
+      </w:r>
+      <w:r>
+        <w:rPr>
+          <w:rFonts w:asciiTheme="majorHAnsi" w:hAnsiTheme="majorHAnsi" w:cstheme="majorHAnsi"/>
+          <w:b/>
+          <w:sz w:val="24"/>
+        </w:rPr>
+        <w:t>, dann alle 90 Sekunden</w:t>
+      </w:r>
+      <w:r>
+        <w:rPr>
+          <w:rFonts w:asciiTheme="majorHAnsi" w:hAnsiTheme="majorHAnsi" w:cstheme="majorHAnsi"/>
+          <w:b/>
+          <w:sz w:val="24"/>
+        </w:rPr>
+        <w:t>:</w:t>
+      </w:r>
+    </w:p>
+    <w:p>
+      <w:pPr>
+        <w:jc w:val="both"/>
+        <w:rPr>
+          <w:rFonts w:asciiTheme="majorHAnsi" w:hAnsiTheme="majorHAnsi" w:cstheme="majorHAnsi"/>
+          <w:b/>
+          <w:sz w:val="24"/>
+        </w:rPr>
+      </w:pPr>
+      <w:r>
+        <w:rPr>
+          <w:rFonts w:asciiTheme="majorHAnsi" w:hAnsiTheme="majorHAnsi" w:cstheme="majorHAnsi"/>
+          <w:b/>
+          <w:sz w:val="24"/>
+        </w:rPr>
+        <w:t>0-</w:t>
+      </w:r>
+      <w:r>
+        <w:rPr>
+          <w:rFonts w:asciiTheme="majorHAnsi" w:hAnsiTheme="majorHAnsi" w:cstheme="majorHAnsi"/>
+          <w:b/>
+          <w:sz w:val="24"/>
+        </w:rPr>
+        <w:t>2</w:t>
+      </w:r>
+      <w:r>
+        <w:rPr>
+          <w:rFonts w:asciiTheme="majorHAnsi" w:hAnsiTheme="majorHAnsi" w:cstheme="majorHAnsi"/>
+          <w:b/>
+          <w:sz w:val="24"/>
+        </w:rPr>
+        <w:t xml:space="preserve">min: </w:t>
+      </w:r>
+      <w:r>
+        <w:rPr>
+          <w:rFonts w:asciiTheme="majorHAnsi" w:hAnsiTheme="majorHAnsi" w:cstheme="majorHAnsi"/>
+          <w:b/>
+          <w:sz w:val="24"/>
+        </w:rPr>
+        <w:t>keine</w:t>
+      </w:r>
+      <w:r>
+        <w:rPr>
+          <w:rFonts w:asciiTheme="majorHAnsi" w:hAnsiTheme="majorHAnsi" w:cstheme="majorHAnsi"/>
+          <w:b/>
+          <w:sz w:val="24"/>
+        </w:rPr>
+        <w:t xml:space="preserve"> Störung</w:t>
+      </w:r>
+    </w:p>
+    <w:p>
+      <w:pPr>
+        <w:jc w:val="both"/>
+        <w:rPr>
+          <w:rFonts w:asciiTheme="majorHAnsi" w:hAnsiTheme="majorHAnsi" w:cstheme="majorHAnsi"/>
+          <w:b/>
+          <w:sz w:val="24"/>
+        </w:rPr>
+      </w:pPr>
+      <w:r>
+        <w:rPr>
+          <w:rFonts w:asciiTheme="majorHAnsi" w:hAnsiTheme="majorHAnsi" w:cstheme="majorHAnsi"/>
+          <w:b/>
+          <w:sz w:val="24"/>
+        </w:rPr>
+        <w:t>2</w:t>
+      </w:r>
+      <w:r>
+        <w:rPr>
+          <w:rFonts w:asciiTheme="majorHAnsi" w:hAnsiTheme="majorHAnsi" w:cstheme="majorHAnsi"/>
+          <w:b/>
+          <w:sz w:val="24"/>
+        </w:rPr>
+        <w:t>:30min: 1. Störung</w:t>
+      </w:r>
+    </w:p>
+    <w:p>
+      <w:pPr>
+        <w:jc w:val="both"/>
+        <w:rPr>
+          <w:rFonts w:asciiTheme="majorHAnsi" w:hAnsiTheme="majorHAnsi" w:cstheme="majorHAnsi"/>
+          <w:b/>
+          <w:sz w:val="24"/>
+        </w:rPr>
+      </w:pPr>
+      <w:r>
+        <w:rPr>
+          <w:rFonts w:asciiTheme="majorHAnsi" w:hAnsiTheme="majorHAnsi" w:cstheme="majorHAnsi"/>
+          <w:b/>
+          <w:sz w:val="24"/>
+        </w:rPr>
+        <w:t>4</w:t>
+      </w:r>
+      <w:r>
+        <w:rPr>
+          <w:rFonts w:asciiTheme="majorHAnsi" w:hAnsiTheme="majorHAnsi" w:cstheme="majorHAnsi"/>
+          <w:b/>
+          <w:sz w:val="24"/>
+        </w:rPr>
+        <w:t>:</w:t>
+      </w:r>
+      <w:r>
+        <w:rPr>
+          <w:rFonts w:asciiTheme="majorHAnsi" w:hAnsiTheme="majorHAnsi" w:cstheme="majorHAnsi"/>
+          <w:b/>
+          <w:sz w:val="24"/>
+        </w:rPr>
+        <w:t>0</w:t>
+      </w:r>
+      <w:r>
+        <w:rPr>
+          <w:rFonts w:asciiTheme="majorHAnsi" w:hAnsiTheme="majorHAnsi" w:cstheme="majorHAnsi"/>
+          <w:b/>
+          <w:sz w:val="24"/>
+        </w:rPr>
+        <w:t>0min: 2. Störung</w:t>
+      </w:r>
+    </w:p>
+    <w:p>
+      <w:pPr>
+        <w:jc w:val="both"/>
+        <w:rPr>
+          <w:rFonts w:asciiTheme="majorHAnsi" w:hAnsiTheme="majorHAnsi" w:cstheme="majorHAnsi"/>
+          <w:b/>
+          <w:sz w:val="24"/>
+        </w:rPr>
+      </w:pPr>
+      <w:r>
+        <w:rPr>
+          <w:rFonts w:asciiTheme="majorHAnsi" w:hAnsiTheme="majorHAnsi" w:cstheme="majorHAnsi"/>
+          <w:b/>
+          <w:sz w:val="24"/>
+        </w:rPr>
+        <w:t>5</w:t>
+      </w:r>
+      <w:r>
+        <w:rPr>
+          <w:rFonts w:asciiTheme="majorHAnsi" w:hAnsiTheme="majorHAnsi" w:cstheme="majorHAnsi"/>
+          <w:b/>
+          <w:sz w:val="24"/>
+        </w:rPr>
+        <w:t>:30min: 3. Störung</w:t>
+      </w:r>
+    </w:p>
+    <w:p>
+      <w:pPr>
+        <w:jc w:val="both"/>
+        <w:rPr>
+          <w:rFonts w:asciiTheme="majorHAnsi" w:hAnsiTheme="majorHAnsi" w:cstheme="majorHAnsi"/>
+          <w:b/>
+          <w:sz w:val="24"/>
+        </w:rPr>
+      </w:pPr>
+      <w:r>
+        <w:rPr>
+          <w:rFonts w:asciiTheme="majorHAnsi" w:hAnsiTheme="majorHAnsi" w:cstheme="majorHAnsi"/>
+          <w:b/>
+          <w:sz w:val="24"/>
+        </w:rPr>
+        <w:t>7</w:t>
+      </w:r>
+      <w:r>
+        <w:rPr>
+          <w:rFonts w:asciiTheme="majorHAnsi" w:hAnsiTheme="majorHAnsi" w:cstheme="majorHAnsi"/>
+          <w:b/>
+          <w:sz w:val="24"/>
+        </w:rPr>
+        <w:t>:</w:t>
+      </w:r>
+      <w:r>
+        <w:rPr>
+          <w:rFonts w:asciiTheme="majorHAnsi" w:hAnsiTheme="majorHAnsi" w:cstheme="majorHAnsi"/>
+          <w:b/>
+          <w:sz w:val="24"/>
+        </w:rPr>
+        <w:t>0</w:t>
+      </w:r>
+      <w:r>
+        <w:rPr>
+          <w:rFonts w:asciiTheme="majorHAnsi" w:hAnsiTheme="majorHAnsi" w:cstheme="majorHAnsi"/>
+          <w:b/>
+          <w:sz w:val="24"/>
+        </w:rPr>
+        <w:t>0min: 4. Störung</w:t>
+      </w:r>
+    </w:p>
+    <w:p>
+      <w:pPr>
+        <w:jc w:val="both"/>
+        <w:rPr>
+          <w:rFonts w:asciiTheme="majorHAnsi" w:hAnsiTheme="majorHAnsi" w:cstheme="majorHAnsi"/>
+          <w:b/>
+          <w:sz w:val="24"/>
+        </w:rPr>
+      </w:pPr>
+    </w:p>
+    <w:p>
+      <w:pPr>
+        <w:jc w:val="both"/>
+        <w:rPr>
+          <w:rFonts w:asciiTheme="majorHAnsi" w:hAnsiTheme="majorHAnsi" w:cstheme="majorHAnsi"/>
+          <w:b/>
+          <w:sz w:val="24"/>
+        </w:rPr>
+      </w:pPr>
+    </w:p>
+    <w:p>
+      <w:pPr>
+        <w:jc w:val="both"/>
+        <w:rPr>
+          <w:rFonts w:asciiTheme="majorHAnsi" w:hAnsiTheme="majorHAnsi" w:cstheme="majorHAnsi"/>
+          <w:b/>
+          <w:sz w:val="24"/>
+        </w:rPr>
+      </w:pPr>
+      <w:r>
+        <w:rPr>
+          <w:rFonts w:asciiTheme="majorHAnsi" w:hAnsiTheme="majorHAnsi" w:cstheme="majorHAnsi"/>
+          <w:b/>
+          <w:sz w:val="24"/>
+        </w:rPr>
+        <w:t>8</w:t>
+      </w:r>
+      <w:r>
+        <w:rPr>
+          <w:rFonts w:asciiTheme="majorHAnsi" w:hAnsiTheme="majorHAnsi" w:cstheme="majorHAnsi"/>
+          <w:b/>
+          <w:sz w:val="24"/>
+        </w:rPr>
+        <w:t>:30min: 5. Störung</w:t>
+      </w:r>
+    </w:p>
+    <w:p>
+      <w:pPr>
+        <w:jc w:val="both"/>
+        <w:rPr>
+          <w:rFonts w:asciiTheme="majorHAnsi" w:hAnsiTheme="majorHAnsi" w:cstheme="majorHAnsi"/>
+          <w:b/>
+          <w:sz w:val="24"/>
+        </w:rPr>
+      </w:pPr>
+      <w:r>
+        <w:rPr>
+          <w:rFonts w:asciiTheme="majorHAnsi" w:hAnsiTheme="majorHAnsi" w:cstheme="majorHAnsi"/>
+          <w:b/>
+          <w:sz w:val="24"/>
+        </w:rPr>
+        <w:t>10</w:t>
+      </w:r>
+      <w:r>
+        <w:rPr>
+          <w:rFonts w:asciiTheme="majorHAnsi" w:hAnsiTheme="majorHAnsi" w:cstheme="majorHAnsi"/>
+          <w:b/>
+          <w:sz w:val="24"/>
+        </w:rPr>
+        <w:t>:</w:t>
+      </w:r>
+      <w:r>
+        <w:rPr>
+          <w:rFonts w:asciiTheme="majorHAnsi" w:hAnsiTheme="majorHAnsi" w:cstheme="majorHAnsi"/>
+          <w:b/>
+          <w:sz w:val="24"/>
+        </w:rPr>
+        <w:t>0</w:t>
+      </w:r>
+      <w:r>
+        <w:rPr>
+          <w:rFonts w:asciiTheme="majorHAnsi" w:hAnsiTheme="majorHAnsi" w:cstheme="majorHAnsi"/>
+          <w:b/>
+          <w:sz w:val="24"/>
+        </w:rPr>
+        <w:t>0min: 6. Störung</w:t>
+      </w:r>
+    </w:p>
+    <w:p>
+      <w:pPr>
+        <w:jc w:val="both"/>
+        <w:rPr>
+          <w:rFonts w:asciiTheme="majorHAnsi" w:hAnsiTheme="majorHAnsi" w:cstheme="majorHAnsi"/>
+          <w:b/>
+          <w:sz w:val="24"/>
+        </w:rPr>
+      </w:pPr>
+      <w:r>
+        <w:rPr>
+          <w:rFonts w:asciiTheme="majorHAnsi" w:hAnsiTheme="majorHAnsi" w:cstheme="majorHAnsi"/>
+          <w:b/>
+          <w:sz w:val="24"/>
+        </w:rPr>
+        <w:t>11</w:t>
+      </w:r>
+      <w:r>
+        <w:rPr>
+          <w:rFonts w:asciiTheme="majorHAnsi" w:hAnsiTheme="majorHAnsi" w:cstheme="majorHAnsi"/>
+          <w:b/>
+          <w:sz w:val="24"/>
+        </w:rPr>
+        <w:t>:30min: 7. Störung</w:t>
+      </w:r>
+    </w:p>
+    <w:p>
+      <w:pPr>
+        <w:jc w:val="both"/>
+        <w:rPr>
+          <w:rFonts w:asciiTheme="majorHAnsi" w:hAnsiTheme="majorHAnsi" w:cstheme="majorHAnsi"/>
+          <w:b/>
+          <w:sz w:val="24"/>
+        </w:rPr>
+      </w:pPr>
+      <w:r>
+        <w:rPr>
+          <w:rFonts w:asciiTheme="majorHAnsi" w:hAnsiTheme="majorHAnsi" w:cstheme="majorHAnsi"/>
+          <w:b/>
+          <w:sz w:val="24"/>
+        </w:rPr>
+        <w:t>13</w:t>
+      </w:r>
+      <w:r>
+        <w:rPr>
+          <w:rFonts w:asciiTheme="majorHAnsi" w:hAnsiTheme="majorHAnsi" w:cstheme="majorHAnsi"/>
+          <w:b/>
+          <w:sz w:val="24"/>
+        </w:rPr>
+        <w:t>:</w:t>
+      </w:r>
+      <w:r>
+        <w:rPr>
+          <w:rFonts w:asciiTheme="majorHAnsi" w:hAnsiTheme="majorHAnsi" w:cstheme="majorHAnsi"/>
+          <w:b/>
+          <w:sz w:val="24"/>
+        </w:rPr>
+        <w:t>0</w:t>
+      </w:r>
+      <w:r>
+        <w:rPr>
+          <w:rFonts w:asciiTheme="majorHAnsi" w:hAnsiTheme="majorHAnsi" w:cstheme="majorHAnsi"/>
+          <w:b/>
+          <w:sz w:val="24"/>
+        </w:rPr>
+        <w:t>0min: 8. Störung</w:t>
+      </w:r>
+    </w:p>
+    <w:p>
+      <w:pPr>
+        <w:jc w:val="both"/>
+        <w:rPr>
+          <w:rFonts w:asciiTheme="majorHAnsi" w:hAnsiTheme="majorHAnsi" w:cstheme="majorHAnsi"/>
+          <w:b/>
+          <w:sz w:val="24"/>
+        </w:rPr>
+      </w:pPr>
+      <w:r>
+        <w:rPr>
+          <w:rFonts w:asciiTheme="majorHAnsi" w:hAnsiTheme="majorHAnsi" w:cstheme="majorHAnsi"/>
+          <w:b/>
+          <w:sz w:val="24"/>
+        </w:rPr>
+        <w:t>14</w:t>
+      </w:r>
+      <w:r>
+        <w:rPr>
+          <w:rFonts w:asciiTheme="majorHAnsi" w:hAnsiTheme="majorHAnsi" w:cstheme="majorHAnsi"/>
+          <w:b/>
+          <w:sz w:val="24"/>
+        </w:rPr>
+        <w:t>:30min: 9. Störung</w:t>
+      </w:r>
+    </w:p>
+    <w:p>
+      <w:pPr>
+        <w:jc w:val="both"/>
+        <w:rPr>
+          <w:rFonts w:asciiTheme="majorHAnsi" w:hAnsiTheme="majorHAnsi" w:cstheme="majorHAnsi"/>
+          <w:b/>
+          <w:sz w:val="24"/>
+        </w:rPr>
+      </w:pPr>
+      <w:r>
+        <w:rPr>
+          <w:rFonts w:asciiTheme="majorHAnsi" w:hAnsiTheme="majorHAnsi" w:cstheme="majorHAnsi"/>
+          <w:b/>
+          <w:sz w:val="24"/>
+        </w:rPr>
+        <w:t xml:space="preserve">Nach </w:t>
+      </w:r>
+      <w:r>
+        <w:rPr>
+          <w:rFonts w:asciiTheme="majorHAnsi" w:hAnsiTheme="majorHAnsi" w:cstheme="majorHAnsi"/>
+          <w:b/>
+          <w:sz w:val="24"/>
+        </w:rPr>
+        <w:t>15</w:t>
+      </w:r>
+      <w:r>
+        <w:rPr>
+          <w:rFonts w:asciiTheme="majorHAnsi" w:hAnsiTheme="majorHAnsi" w:cstheme="majorHAnsi"/>
+          <w:b/>
+          <w:sz w:val="24"/>
+        </w:rPr>
+        <w:t xml:space="preserve">min </w:t>
+      </w:r>
+      <w:r>
+        <w:rPr>
+          <w:rFonts w:asciiTheme="majorHAnsi" w:hAnsiTheme="majorHAnsi" w:cstheme="majorHAnsi"/>
+          <w:b/>
+          <w:sz w:val="24"/>
+        </w:rPr>
+        <w:t>Signal von</w:t>
+      </w:r>
+      <w:r>
+        <w:rPr>
+          <w:rFonts w:asciiTheme="majorHAnsi" w:hAnsiTheme="majorHAnsi" w:cstheme="majorHAnsi"/>
+          <w:b/>
+          <w:sz w:val="24"/>
+        </w:rPr>
+        <w:t xml:space="preserve"> </w:t>
+      </w:r>
+      <w:r>
+        <w:rPr>
+          <w:rFonts w:asciiTheme="majorHAnsi" w:hAnsiTheme="majorHAnsi" w:cstheme="majorHAnsi"/>
+          <w:b/>
+          <w:sz w:val="24"/>
+          <w:highlight w:val="green"/>
+        </w:rPr>
+        <w:t>Student C</w:t>
+      </w:r>
+      <w:r>
+        <w:rPr>
+          <w:rFonts w:asciiTheme="majorHAnsi" w:hAnsiTheme="majorHAnsi" w:cstheme="majorHAnsi"/>
+          <w:b/>
+          <w:sz w:val="24"/>
+        </w:rPr>
+        <w:t xml:space="preserve">: </w:t>
+      </w:r>
+      <w:r>
+        <w:rPr>
+          <w:rFonts w:asciiTheme="majorHAnsi" w:hAnsiTheme="majorHAnsi" w:cstheme="majorHAnsi"/>
+          <w:b/>
+          <w:sz w:val="24"/>
+        </w:rPr>
+        <w:t>gelbe Karte = 1 Minute noch, rote Karte = Lektion beenden</w:t>
+      </w:r>
+      <w:r>
+        <w:rPr>
+          <w:rFonts w:asciiTheme="majorHAnsi" w:hAnsiTheme="majorHAnsi" w:cstheme="majorHAnsi"/>
+          <w:b/>
+          <w:sz w:val="24"/>
+        </w:rPr>
+        <w:t>. VL kommt zur Kalibrierungsfläche.</w:t>
+      </w:r>
+    </w:p>
+    <w:p>
+      <w:pPr>
+        <w:jc w:val="both"/>
+        <w:rPr>
+          <w:rFonts w:asciiTheme="majorHAnsi" w:hAnsiTheme="majorHAnsi" w:cstheme="majorHAnsi"/>
+          <w:b/>
+          <w:sz w:val="24"/>
+        </w:rPr>
+      </w:pPr>
+      <w:r>
+        <w:rPr>
+          <w:rFonts w:asciiTheme="majorHAnsi" w:hAnsiTheme="majorHAnsi" w:cstheme="majorHAnsi"/>
+          <w:b/>
+          <w:sz w:val="24"/>
+        </w:rPr>
+        <w:t>[</w:t>
+      </w:r>
+      <w:r>
+        <w:rPr>
+          <w:rFonts w:asciiTheme="majorHAnsi" w:hAnsiTheme="majorHAnsi" w:cstheme="majorHAnsi"/>
+          <w:b/>
+          <w:sz w:val="24"/>
+        </w:rPr>
+        <w:t>Kalibrierung</w:t>
+      </w:r>
+      <w:r>
+        <w:rPr>
+          <w:rFonts w:asciiTheme="majorHAnsi" w:hAnsiTheme="majorHAnsi" w:cstheme="majorHAnsi"/>
+          <w:b/>
+          <w:sz w:val="24"/>
+        </w:rPr>
+        <w:t>]</w:t>
+      </w:r>
+    </w:p>
+    <w:p>
+      <w:pPr>
+        <w:jc w:val="both"/>
+        <w:rPr>
+          <w:rFonts w:asciiTheme="majorHAnsi" w:hAnsiTheme="majorHAnsi" w:cstheme="majorHAnsi"/>
+          <w:i/>
+          <w:sz w:val="28"/>
+        </w:rPr>
+      </w:pPr>
+      <w:r>
+        <w:rPr>
+          <w:rFonts w:asciiTheme="majorHAnsi" w:hAnsiTheme="majorHAnsi" w:cstheme="majorHAnsi"/>
+          <w:i/>
+          <w:sz w:val="28"/>
+        </w:rPr>
+        <w:t>Bevor Sie die Brille abnehmen, stellen Sie sich bitte erneut auf die Markierung und lesen die Zahlen 1 bis 9 auf der Kalibrierungsfläche vor.</w:t>
+      </w:r>
+    </w:p>
+    <w:p>
+      <w:pPr>
+        <w:jc w:val="both"/>
+        <w:rPr>
+          <w:rFonts w:asciiTheme="majorHAnsi" w:hAnsiTheme="majorHAnsi" w:cstheme="majorHAnsi"/>
+          <w:b/>
+          <w:sz w:val="24"/>
+        </w:rPr>
+      </w:pPr>
+      <w:r>
+        <w:rPr>
+          <w:rFonts w:asciiTheme="majorHAnsi" w:hAnsiTheme="majorHAnsi" w:cstheme="majorHAnsi"/>
+          <w:b/>
+          <w:sz w:val="24"/>
+        </w:rPr>
+        <w:t>[Synchronisierung]</w:t>
+      </w:r>
+    </w:p>
+    <w:p>
+      <w:pPr>
+        <w:jc w:val="both"/>
+        <w:rPr>
+          <w:rFonts w:asciiTheme="majorHAnsi" w:hAnsiTheme="majorHAnsi" w:cstheme="majorHAnsi"/>
+          <w:i/>
+          <w:sz w:val="28"/>
+        </w:rPr>
+      </w:pPr>
+      <w:r>
+        <w:rPr>
+          <w:rFonts w:asciiTheme="majorHAnsi" w:hAnsiTheme="majorHAnsi" w:cstheme="majorHAnsi"/>
+          <w:i/>
+          <w:sz w:val="28"/>
+        </w:rPr>
+        <w:t>Un</w:t>
+      </w:r>
+      <w:r>
+        <w:rPr>
+          <w:rFonts w:asciiTheme="majorHAnsi" w:hAnsiTheme="majorHAnsi" w:cstheme="majorHAnsi"/>
+          <w:i/>
+          <w:sz w:val="28"/>
+        </w:rPr>
+        <w:t>d nun noch 2</w:t>
+      </w:r>
+      <w:r>
+        <w:rPr>
+          <w:rFonts w:asciiTheme="majorHAnsi" w:hAnsiTheme="majorHAnsi" w:cstheme="majorHAnsi"/>
+          <w:i/>
+          <w:sz w:val="28"/>
+        </w:rPr>
+        <w:t>x Klatschen</w:t>
+      </w:r>
+      <w:r>
+        <w:rPr>
+          <w:rFonts w:asciiTheme="majorHAnsi" w:hAnsiTheme="majorHAnsi" w:cstheme="majorHAnsi"/>
+          <w:i/>
+          <w:sz w:val="28"/>
+        </w:rPr>
+        <w:t>, um die Geräte wieder gleichschalten zu können.</w:t>
+      </w:r>
+    </w:p>
+    <w:p>
+      <w:pPr>
+        <w:jc w:val="both"/>
+        <w:rPr>
+          <w:rFonts w:asciiTheme="majorHAnsi" w:hAnsiTheme="majorHAnsi" w:cstheme="majorHAnsi"/>
+          <w:b/>
+          <w:sz w:val="24"/>
+        </w:rPr>
+      </w:pPr>
+      <w:r>
+        <w:rPr>
+          <w:rFonts w:asciiTheme="majorHAnsi" w:hAnsiTheme="majorHAnsi" w:cstheme="majorHAnsi"/>
+          <w:b/>
+          <w:sz w:val="24"/>
+        </w:rPr>
+        <w:t>VL stoppt Aufnahme</w:t>
+      </w:r>
+      <w:r>
+        <w:rPr>
+          <w:rFonts w:asciiTheme="majorHAnsi" w:hAnsiTheme="majorHAnsi" w:cstheme="majorHAnsi"/>
+          <w:b/>
+          <w:sz w:val="24"/>
+        </w:rPr>
+        <w:t>:</w:t>
+      </w:r>
+    </w:p>
+    <w:p>
+      <w:pPr>
+        <w:jc w:val="both"/>
+        <w:rPr>
+          <w:rFonts w:asciiTheme="majorHAnsi" w:hAnsiTheme="majorHAnsi" w:cstheme="majorHAnsi"/>
+          <w:b/>
+          <w:sz w:val="24"/>
+        </w:rPr>
+      </w:pPr>
+      <w:r>
+        <w:rPr>
+          <w:rFonts w:asciiTheme="majorHAnsi" w:hAnsiTheme="majorHAnsi" w:cstheme="majorHAnsi"/>
+          <w:b/>
+          <w:sz w:val="24"/>
+        </w:rPr>
+        <w:t>Eye-Tracking-Recording wird im Dashboard der Controller Software gestoppt.</w:t>
+      </w:r>
+    </w:p>
+    <w:p>
+      <w:pPr>
+        <w:jc w:val="both"/>
+        <w:rPr>
+          <w:rFonts w:asciiTheme="majorHAnsi" w:hAnsiTheme="majorHAnsi" w:cstheme="majorHAnsi"/>
+          <w:b/>
+          <w:sz w:val="24"/>
+        </w:rPr>
+      </w:pPr>
+      <w:r>
+        <w:rPr>
+          <w:rFonts w:asciiTheme="majorHAnsi" w:hAnsiTheme="majorHAnsi" w:cstheme="majorHAnsi"/>
+          <w:b/>
+          <w:sz w:val="24"/>
+        </w:rPr>
+        <w:t xml:space="preserve">Video- und </w:t>
+      </w:r>
+      <w:proofErr w:type="spellStart"/>
+      <w:r>
+        <w:rPr>
+          <w:rFonts w:asciiTheme="majorHAnsi" w:hAnsiTheme="majorHAnsi" w:cstheme="majorHAnsi"/>
+          <w:b/>
+          <w:sz w:val="24"/>
+        </w:rPr>
+        <w:t>Au</w:t>
+      </w:r>
+      <w:r>
+        <w:rPr>
+          <w:rFonts w:asciiTheme="majorHAnsi" w:hAnsiTheme="majorHAnsi" w:cstheme="majorHAnsi"/>
+          <w:b/>
+          <w:sz w:val="24"/>
+        </w:rPr>
+        <w:t>diorecordings</w:t>
+      </w:r>
+      <w:proofErr w:type="spellEnd"/>
+      <w:r>
+        <w:rPr>
+          <w:rFonts w:asciiTheme="majorHAnsi" w:hAnsiTheme="majorHAnsi" w:cstheme="majorHAnsi"/>
+          <w:b/>
+          <w:sz w:val="24"/>
+        </w:rPr>
+        <w:t xml:space="preserve"> werden in App Blink Hub gestoppt.</w:t>
+      </w:r>
+    </w:p>
+    <w:p>
+      <w:pPr>
+        <w:jc w:val="both"/>
+        <w:rPr>
+          <w:rFonts w:asciiTheme="majorHAnsi" w:hAnsiTheme="majorHAnsi" w:cstheme="majorHAnsi"/>
+          <w:b/>
+          <w:sz w:val="24"/>
+        </w:rPr>
+      </w:pPr>
+      <w:r>
+        <w:rPr>
+          <w:rFonts w:asciiTheme="majorHAnsi" w:hAnsiTheme="majorHAnsi" w:cstheme="majorHAnsi"/>
+          <w:b/>
+          <w:sz w:val="24"/>
+        </w:rPr>
+        <w:t>[</w:t>
+      </w:r>
+      <w:r>
+        <w:rPr>
+          <w:rFonts w:asciiTheme="majorHAnsi" w:hAnsiTheme="majorHAnsi" w:cstheme="majorHAnsi"/>
+          <w:b/>
+          <w:sz w:val="24"/>
+        </w:rPr>
+        <w:t>Abnehmen der Eye-Tracking-Brille</w:t>
+      </w:r>
+      <w:r>
+        <w:rPr>
+          <w:rFonts w:asciiTheme="majorHAnsi" w:hAnsiTheme="majorHAnsi" w:cstheme="majorHAnsi"/>
+          <w:b/>
+          <w:sz w:val="24"/>
+        </w:rPr>
+        <w:t>]</w:t>
+      </w:r>
+    </w:p>
+    <w:p>
+      <w:pPr>
+        <w:jc w:val="both"/>
+        <w:rPr>
+          <w:rFonts w:asciiTheme="majorHAnsi" w:hAnsiTheme="majorHAnsi" w:cstheme="majorHAnsi"/>
+          <w:i/>
+          <w:sz w:val="28"/>
+        </w:rPr>
+      </w:pPr>
+      <w:r>
+        <w:rPr>
+          <w:rFonts w:asciiTheme="majorHAnsi" w:hAnsiTheme="majorHAnsi" w:cstheme="majorHAnsi"/>
+          <w:i/>
+          <w:sz w:val="28"/>
+        </w:rPr>
+        <w:t>Jetzt können Sie die Eye-Tracking-Brille abnehmen</w:t>
+      </w:r>
+      <w:r>
+        <w:rPr>
+          <w:rFonts w:asciiTheme="majorHAnsi" w:hAnsiTheme="majorHAnsi" w:cstheme="majorHAnsi"/>
+          <w:i/>
+          <w:sz w:val="28"/>
         </w:rPr>
         <w:t>.</w:t>
       </w:r>
+      <w:r>
+        <w:rPr>
+          <w:rFonts w:asciiTheme="majorHAnsi" w:hAnsiTheme="majorHAnsi" w:cstheme="majorHAnsi"/>
+          <w:i/>
+          <w:sz w:val="28"/>
+        </w:rPr>
+        <w:t xml:space="preserve"> </w:t>
+      </w:r>
+      <w:r>
+        <w:rPr>
+          <w:rFonts w:asciiTheme="majorHAnsi" w:hAnsiTheme="majorHAnsi" w:cstheme="majorHAnsi"/>
+          <w:i/>
+          <w:sz w:val="28"/>
+        </w:rPr>
+        <w:t>Ich werde Ihnen dabei helfen.</w:t>
+      </w:r>
     </w:p>
     <w:p>
       <w:pPr>
         <w:jc w:val="both"/>
         <w:rPr>
           <w:rFonts w:asciiTheme="majorHAnsi" w:hAnsiTheme="majorHAnsi" w:cstheme="majorHAnsi"/>
-          <w:b/>
-          <w:sz w:val="24"/>
-        </w:rPr>
-      </w:pPr>
-      <w:r>
-        <w:rPr>
-          <w:rFonts w:asciiTheme="majorHAnsi" w:hAnsiTheme="majorHAnsi" w:cstheme="majorHAnsi"/>
-          <w:b/>
-          <w:sz w:val="24"/>
-        </w:rPr>
-        <w:t>[</w:t>
-      </w:r>
-      <w:r>
-        <w:rPr>
-          <w:rFonts w:asciiTheme="majorHAnsi" w:hAnsiTheme="majorHAnsi" w:cstheme="majorHAnsi"/>
-          <w:b/>
-          <w:sz w:val="24"/>
-        </w:rPr>
-        <w:t>Kalibrierung &amp; Synchronisierung</w:t>
-      </w:r>
-      <w:r>
-        <w:rPr>
-          <w:rFonts w:asciiTheme="majorHAnsi" w:hAnsiTheme="majorHAnsi" w:cstheme="majorHAnsi"/>
-          <w:b/>
-          <w:sz w:val="24"/>
-        </w:rPr>
-        <w:t>]</w:t>
-      </w:r>
-    </w:p>
-    <w:p>
-      <w:pPr>
-        <w:jc w:val="both"/>
-        <w:rPr>
-          <w:rFonts w:asciiTheme="majorHAnsi" w:hAnsiTheme="majorHAnsi" w:cstheme="majorHAnsi"/>
-          <w:i/>
-          <w:sz w:val="28"/>
-        </w:rPr>
-      </w:pPr>
-      <w:r>
-        <w:rPr>
-          <w:rFonts w:asciiTheme="majorHAnsi" w:hAnsiTheme="majorHAnsi" w:cstheme="majorHAnsi"/>
-          <w:i/>
-          <w:sz w:val="28"/>
-        </w:rPr>
-        <w:t>Alle Geräte sind nun eingeschalten und w</w:t>
-      </w:r>
-      <w:r>
-        <w:rPr>
-          <w:rFonts w:asciiTheme="majorHAnsi" w:hAnsiTheme="majorHAnsi" w:cstheme="majorHAnsi"/>
-          <w:i/>
-          <w:sz w:val="28"/>
-        </w:rPr>
-        <w:t xml:space="preserve">ir beginnen mit der Kalibrierung und Synchronisierung der Geräte. </w:t>
-      </w:r>
-    </w:p>
-    <w:p>
-      <w:pPr>
-        <w:jc w:val="both"/>
-        <w:rPr>
-          <w:rFonts w:asciiTheme="majorHAnsi" w:hAnsiTheme="majorHAnsi" w:cstheme="majorHAnsi"/>
-          <w:i/>
-          <w:sz w:val="28"/>
-        </w:rPr>
-      </w:pPr>
-      <w:r>
-        <w:rPr>
-          <w:rFonts w:asciiTheme="majorHAnsi" w:hAnsiTheme="majorHAnsi" w:cstheme="majorHAnsi"/>
-          <w:i/>
-          <w:sz w:val="28"/>
-        </w:rPr>
-        <w:t xml:space="preserve">Für die Kalibrierung nehmen Sie </w:t>
-      </w:r>
-      <w:r>
-        <w:rPr>
-          <w:rFonts w:asciiTheme="majorHAnsi" w:hAnsiTheme="majorHAnsi" w:cstheme="majorHAnsi"/>
-          <w:i/>
-          <w:sz w:val="28"/>
-        </w:rPr>
-        <w:t xml:space="preserve">bitte </w:t>
-      </w:r>
-      <w:r>
-        <w:rPr>
-          <w:rFonts w:asciiTheme="majorHAnsi" w:hAnsiTheme="majorHAnsi" w:cstheme="majorHAnsi"/>
-          <w:i/>
-          <w:sz w:val="28"/>
-        </w:rPr>
-        <w:t>diese kleine K</w:t>
-      </w:r>
-      <w:r>
-        <w:rPr>
-          <w:rFonts w:asciiTheme="majorHAnsi" w:hAnsiTheme="majorHAnsi" w:cstheme="majorHAnsi"/>
-          <w:i/>
-          <w:sz w:val="28"/>
-        </w:rPr>
-        <w:t>arte</w:t>
-      </w:r>
-      <w:r>
-        <w:rPr>
-          <w:rFonts w:asciiTheme="majorHAnsi" w:hAnsiTheme="majorHAnsi" w:cstheme="majorHAnsi"/>
-          <w:i/>
-          <w:sz w:val="28"/>
-        </w:rPr>
-        <w:t xml:space="preserve">, halten </w:t>
-      </w:r>
-      <w:r>
-        <w:rPr>
-          <w:rFonts w:asciiTheme="majorHAnsi" w:hAnsiTheme="majorHAnsi" w:cstheme="majorHAnsi"/>
-          <w:i/>
-          <w:sz w:val="28"/>
-        </w:rPr>
-        <w:t xml:space="preserve">Sie sie eine Armlänge von sich entfernt und schauen Sie auf den schwarzen Punkt. Danach </w:t>
-      </w:r>
-      <w:r>
-        <w:rPr>
-          <w:rFonts w:asciiTheme="majorHAnsi" w:hAnsiTheme="majorHAnsi" w:cstheme="majorHAnsi"/>
-          <w:i/>
-          <w:sz w:val="28"/>
-        </w:rPr>
-        <w:t>stellen Sie sich bitte auf diese Markierung und lesen Sie die Ziffern 1</w:t>
-      </w:r>
-      <w:r>
-        <w:rPr>
-          <w:rFonts w:asciiTheme="majorHAnsi" w:hAnsiTheme="majorHAnsi" w:cstheme="majorHAnsi"/>
-          <w:i/>
-          <w:sz w:val="28"/>
-        </w:rPr>
-        <w:t xml:space="preserve"> bis </w:t>
-      </w:r>
-      <w:r>
-        <w:rPr>
-          <w:rFonts w:asciiTheme="majorHAnsi" w:hAnsiTheme="majorHAnsi" w:cstheme="majorHAnsi"/>
-          <w:i/>
-          <w:sz w:val="28"/>
-        </w:rPr>
-        <w:t xml:space="preserve">9 auf der Kalibrierungsfläche vor. Das ist wichtig, </w:t>
-      </w:r>
-      <w:r>
-        <w:rPr>
-          <w:rFonts w:asciiTheme="majorHAnsi" w:hAnsiTheme="majorHAnsi" w:cstheme="majorHAnsi"/>
-          <w:i/>
-          <w:sz w:val="28"/>
-        </w:rPr>
-        <w:t>d</w:t>
-      </w:r>
-      <w:r>
-        <w:rPr>
-          <w:rFonts w:asciiTheme="majorHAnsi" w:hAnsiTheme="majorHAnsi" w:cstheme="majorHAnsi"/>
-          <w:i/>
-          <w:sz w:val="28"/>
-        </w:rPr>
-        <w:t xml:space="preserve">amit das </w:t>
-      </w:r>
-      <w:r>
-        <w:rPr>
-          <w:rFonts w:asciiTheme="majorHAnsi" w:hAnsiTheme="majorHAnsi" w:cstheme="majorHAnsi"/>
-          <w:i/>
-          <w:sz w:val="28"/>
-        </w:rPr>
-        <w:t>Eye-</w:t>
-      </w:r>
-      <w:r>
-        <w:rPr>
-          <w:rFonts w:asciiTheme="majorHAnsi" w:hAnsiTheme="majorHAnsi" w:cstheme="majorHAnsi"/>
-          <w:i/>
-          <w:sz w:val="28"/>
-        </w:rPr>
-        <w:t>Tracking</w:t>
-      </w:r>
-      <w:r>
-        <w:rPr>
-          <w:rFonts w:asciiTheme="majorHAnsi" w:hAnsiTheme="majorHAnsi" w:cstheme="majorHAnsi"/>
-          <w:i/>
-          <w:sz w:val="28"/>
-        </w:rPr>
-        <w:t xml:space="preserve"> </w:t>
-      </w:r>
-      <w:r>
-        <w:rPr>
-          <w:rFonts w:asciiTheme="majorHAnsi" w:hAnsiTheme="majorHAnsi" w:cstheme="majorHAnsi"/>
-          <w:i/>
-          <w:sz w:val="28"/>
-        </w:rPr>
-        <w:t xml:space="preserve">System weiß, wo </w:t>
-      </w:r>
-      <w:r>
-        <w:rPr>
-          <w:rFonts w:asciiTheme="majorHAnsi" w:hAnsiTheme="majorHAnsi" w:cstheme="majorHAnsi"/>
-          <w:i/>
-          <w:sz w:val="28"/>
-        </w:rPr>
-        <w:t xml:space="preserve">Sie genau </w:t>
-      </w:r>
-      <w:r>
-        <w:rPr>
-          <w:rFonts w:asciiTheme="majorHAnsi" w:hAnsiTheme="majorHAnsi" w:cstheme="majorHAnsi"/>
-          <w:i/>
-          <w:sz w:val="28"/>
-        </w:rPr>
-        <w:t>hinschau</w:t>
-      </w:r>
-      <w:r>
-        <w:rPr>
-          <w:rFonts w:asciiTheme="majorHAnsi" w:hAnsiTheme="majorHAnsi" w:cstheme="majorHAnsi"/>
-          <w:i/>
-          <w:sz w:val="28"/>
-        </w:rPr>
-        <w:t>en.</w:t>
-      </w:r>
-    </w:p>
-    <w:p>
-      <w:pPr>
-        <w:jc w:val="both"/>
-        <w:rPr>
-          <w:rFonts w:asciiTheme="majorHAnsi" w:hAnsiTheme="majorHAnsi" w:cstheme="majorHAnsi"/>
-          <w:i/>
-          <w:sz w:val="28"/>
-        </w:rPr>
-      </w:pPr>
-      <w:r>
-        <w:rPr>
-          <w:rFonts w:asciiTheme="majorHAnsi" w:hAnsiTheme="majorHAnsi" w:cstheme="majorHAnsi"/>
-          <w:i/>
-          <w:sz w:val="28"/>
-        </w:rPr>
-        <w:t>Wenn Sie Kalibrierung abgeschlossen haben, werde ich für die Synchronisierung zwei Mal laut in die Hände klatschen. Das akustische Signal sorgt dafür, dass wir hinterher die Video- und Audiodaten gleichschalten können.</w:t>
-      </w:r>
-    </w:p>
-    <w:p>
-      <w:pPr>
-        <w:jc w:val="both"/>
-        <w:rPr>
-          <w:rFonts w:asciiTheme="majorHAnsi" w:hAnsiTheme="majorHAnsi" w:cstheme="majorHAnsi"/>
-          <w:b/>
-          <w:sz w:val="24"/>
-        </w:rPr>
-      </w:pPr>
-    </w:p>
-    <w:p>
-      <w:pPr>
-        <w:jc w:val="both"/>
-        <w:rPr>
-          <w:rFonts w:asciiTheme="majorHAnsi" w:hAnsiTheme="majorHAnsi" w:cstheme="majorHAnsi"/>
-          <w:b/>
-          <w:sz w:val="24"/>
-        </w:rPr>
-      </w:pPr>
-      <w:r>
-        <w:rPr>
-          <w:rFonts w:asciiTheme="majorHAnsi" w:hAnsiTheme="majorHAnsi" w:cstheme="majorHAnsi"/>
-          <w:b/>
-          <w:sz w:val="24"/>
-        </w:rPr>
-        <w:t>[</w:t>
-      </w:r>
-      <w:r>
-        <w:rPr>
-          <w:rFonts w:asciiTheme="majorHAnsi" w:hAnsiTheme="majorHAnsi" w:cstheme="majorHAnsi"/>
-          <w:b/>
-          <w:sz w:val="24"/>
-        </w:rPr>
-        <w:t>10 min – Lektion</w:t>
-      </w:r>
-      <w:r>
-        <w:rPr>
-          <w:rFonts w:asciiTheme="majorHAnsi" w:hAnsiTheme="majorHAnsi" w:cstheme="majorHAnsi"/>
-          <w:b/>
-          <w:sz w:val="24"/>
-        </w:rPr>
-        <w:t>]</w:t>
-      </w:r>
-    </w:p>
-    <w:p>
-      <w:pPr>
-        <w:jc w:val="both"/>
-        <w:rPr>
-          <w:rFonts w:asciiTheme="majorHAnsi" w:hAnsiTheme="majorHAnsi" w:cstheme="majorHAnsi"/>
-          <w:i/>
-          <w:sz w:val="28"/>
-        </w:rPr>
-      </w:pPr>
-      <w:r>
-        <w:rPr>
-          <w:rFonts w:asciiTheme="majorHAnsi" w:hAnsiTheme="majorHAnsi" w:cstheme="majorHAnsi"/>
-          <w:i/>
-          <w:sz w:val="28"/>
-        </w:rPr>
-        <w:t xml:space="preserve">Sie können nun mit Ihrer Lektion beginnen. </w:t>
-      </w:r>
-      <w:r>
-        <w:rPr>
-          <w:rFonts w:asciiTheme="majorHAnsi" w:hAnsiTheme="majorHAnsi" w:cstheme="majorHAnsi"/>
-          <w:i/>
-          <w:sz w:val="28"/>
-        </w:rPr>
-        <w:t xml:space="preserve">Wichtig ist noch, dass Sie wissen, sollten wir uns dem Ende nähern, dann wird </w:t>
-      </w:r>
-      <w:commentRangeStart w:id="7"/>
-      <w:r>
-        <w:rPr>
-          <w:rFonts w:asciiTheme="majorHAnsi" w:hAnsiTheme="majorHAnsi" w:cstheme="majorHAnsi"/>
-          <w:i/>
-          <w:sz w:val="28"/>
-        </w:rPr>
-        <w:t xml:space="preserve">Bert </w:t>
-      </w:r>
-      <w:commentRangeEnd w:id="7"/>
-      <w:r>
-        <w:rPr>
-          <w:rStyle w:val="Kommentarzeichen"/>
-        </w:rPr>
-        <w:commentReference w:id="7"/>
-      </w:r>
-      <w:r>
-        <w:rPr>
-          <w:rFonts w:asciiTheme="majorHAnsi" w:hAnsiTheme="majorHAnsi" w:cstheme="majorHAnsi"/>
-          <w:i/>
-          <w:sz w:val="28"/>
-        </w:rPr>
-        <w:t xml:space="preserve">Ihnen mit einer gelben Karte ein Zeichen geben, dass Ihnen noch eine Minute bleibt. </w:t>
-      </w:r>
-      <w:proofErr w:type="gramStart"/>
-      <w:r>
-        <w:rPr>
-          <w:rFonts w:asciiTheme="majorHAnsi" w:hAnsiTheme="majorHAnsi" w:cstheme="majorHAnsi"/>
-          <w:i/>
-          <w:sz w:val="28"/>
-        </w:rPr>
-        <w:t>Bei der roten Karten</w:t>
-      </w:r>
-      <w:proofErr w:type="gramEnd"/>
-      <w:r>
-        <w:rPr>
-          <w:rFonts w:asciiTheme="majorHAnsi" w:hAnsiTheme="majorHAnsi" w:cstheme="majorHAnsi"/>
-          <w:i/>
-          <w:sz w:val="28"/>
-        </w:rPr>
-        <w:t xml:space="preserve"> müssten Sie dann Ihre Lektion beenden. </w:t>
-      </w:r>
-    </w:p>
-    <w:p>
-      <w:pPr>
-        <w:jc w:val="both"/>
-        <w:rPr>
-          <w:rFonts w:asciiTheme="majorHAnsi" w:hAnsiTheme="majorHAnsi" w:cstheme="majorHAnsi"/>
-          <w:i/>
-          <w:sz w:val="28"/>
-        </w:rPr>
-      </w:pPr>
-      <w:r>
-        <w:rPr>
-          <w:rFonts w:asciiTheme="majorHAnsi" w:hAnsiTheme="majorHAnsi" w:cstheme="majorHAnsi"/>
-          <w:i/>
-          <w:sz w:val="28"/>
-        </w:rPr>
-        <w:t>Ich werde die Aufnahme der Eye-Tracking-Brille sowie die der anderen Geräte starten</w:t>
-      </w:r>
-      <w:r>
-        <w:rPr>
-          <w:rFonts w:asciiTheme="majorHAnsi" w:hAnsiTheme="majorHAnsi" w:cstheme="majorHAnsi"/>
-          <w:i/>
-          <w:sz w:val="28"/>
-        </w:rPr>
-        <w:t xml:space="preserve"> und Ihnen ein kurzes Signal geben.</w:t>
-      </w:r>
-    </w:p>
-    <w:p>
-      <w:pPr>
-        <w:jc w:val="both"/>
-        <w:rPr>
-          <w:rFonts w:asciiTheme="majorHAnsi" w:hAnsiTheme="majorHAnsi" w:cstheme="majorHAnsi"/>
-          <w:b/>
-          <w:sz w:val="24"/>
-        </w:rPr>
-      </w:pPr>
-      <w:r>
-        <w:rPr>
-          <w:rFonts w:asciiTheme="majorHAnsi" w:hAnsiTheme="majorHAnsi" w:cstheme="majorHAnsi"/>
-          <w:b/>
-          <w:sz w:val="24"/>
-        </w:rPr>
-        <w:t xml:space="preserve">Störungen werden </w:t>
-      </w:r>
-      <w:r>
-        <w:rPr>
-          <w:rFonts w:asciiTheme="majorHAnsi" w:hAnsiTheme="majorHAnsi" w:cstheme="majorHAnsi"/>
-          <w:b/>
-          <w:sz w:val="24"/>
-        </w:rPr>
-        <w:t>erst ab 2:30 min</w:t>
-      </w:r>
-      <w:r>
-        <w:rPr>
-          <w:rFonts w:asciiTheme="majorHAnsi" w:hAnsiTheme="majorHAnsi" w:cstheme="majorHAnsi"/>
-          <w:b/>
-          <w:sz w:val="24"/>
-        </w:rPr>
-        <w:t xml:space="preserve"> eingeblendet</w:t>
-      </w:r>
-      <w:r>
-        <w:rPr>
-          <w:rFonts w:asciiTheme="majorHAnsi" w:hAnsiTheme="majorHAnsi" w:cstheme="majorHAnsi"/>
-          <w:b/>
-          <w:sz w:val="24"/>
-        </w:rPr>
-        <w:t>, dann alle 90 Sekunden</w:t>
-      </w:r>
-      <w:r>
-        <w:rPr>
-          <w:rFonts w:asciiTheme="majorHAnsi" w:hAnsiTheme="majorHAnsi" w:cstheme="majorHAnsi"/>
-          <w:b/>
-          <w:sz w:val="24"/>
-        </w:rPr>
-        <w:t>:</w:t>
-      </w:r>
-    </w:p>
-    <w:p>
-      <w:pPr>
-        <w:jc w:val="both"/>
-        <w:rPr>
-          <w:rFonts w:asciiTheme="majorHAnsi" w:hAnsiTheme="majorHAnsi" w:cstheme="majorHAnsi"/>
-          <w:b/>
-          <w:sz w:val="24"/>
-        </w:rPr>
-      </w:pPr>
-      <w:r>
-        <w:rPr>
-          <w:rFonts w:asciiTheme="majorHAnsi" w:hAnsiTheme="majorHAnsi" w:cstheme="majorHAnsi"/>
-          <w:b/>
-          <w:sz w:val="24"/>
-        </w:rPr>
-        <w:t>0-</w:t>
-      </w:r>
-      <w:r>
-        <w:rPr>
-          <w:rFonts w:asciiTheme="majorHAnsi" w:hAnsiTheme="majorHAnsi" w:cstheme="majorHAnsi"/>
-          <w:b/>
-          <w:sz w:val="24"/>
-        </w:rPr>
-        <w:t>2</w:t>
-      </w:r>
-      <w:r>
-        <w:rPr>
-          <w:rFonts w:asciiTheme="majorHAnsi" w:hAnsiTheme="majorHAnsi" w:cstheme="majorHAnsi"/>
-          <w:b/>
-          <w:sz w:val="24"/>
-        </w:rPr>
-        <w:t xml:space="preserve">min: </w:t>
-      </w:r>
-      <w:r>
-        <w:rPr>
-          <w:rFonts w:asciiTheme="majorHAnsi" w:hAnsiTheme="majorHAnsi" w:cstheme="majorHAnsi"/>
-          <w:b/>
-          <w:sz w:val="24"/>
-        </w:rPr>
-        <w:t>keine</w:t>
-      </w:r>
-      <w:r>
-        <w:rPr>
-          <w:rFonts w:asciiTheme="majorHAnsi" w:hAnsiTheme="majorHAnsi" w:cstheme="majorHAnsi"/>
-          <w:b/>
-          <w:sz w:val="24"/>
-        </w:rPr>
-        <w:t xml:space="preserve"> Störung</w:t>
-      </w:r>
-    </w:p>
-    <w:p>
-      <w:pPr>
-        <w:jc w:val="both"/>
-        <w:rPr>
-          <w:rFonts w:asciiTheme="majorHAnsi" w:hAnsiTheme="majorHAnsi" w:cstheme="majorHAnsi"/>
-          <w:b/>
-          <w:sz w:val="24"/>
-        </w:rPr>
-      </w:pPr>
-      <w:r>
-        <w:rPr>
-          <w:rFonts w:asciiTheme="majorHAnsi" w:hAnsiTheme="majorHAnsi" w:cstheme="majorHAnsi"/>
-          <w:b/>
-          <w:sz w:val="24"/>
-        </w:rPr>
-        <w:t>2</w:t>
-      </w:r>
-      <w:r>
-        <w:rPr>
-          <w:rFonts w:asciiTheme="majorHAnsi" w:hAnsiTheme="majorHAnsi" w:cstheme="majorHAnsi"/>
-          <w:b/>
-          <w:sz w:val="24"/>
-        </w:rPr>
-        <w:t>:30min: 1. Störung</w:t>
-      </w:r>
-    </w:p>
-    <w:p>
-      <w:pPr>
-        <w:jc w:val="both"/>
-        <w:rPr>
-          <w:rFonts w:asciiTheme="majorHAnsi" w:hAnsiTheme="majorHAnsi" w:cstheme="majorHAnsi"/>
-          <w:b/>
-          <w:sz w:val="24"/>
-        </w:rPr>
-      </w:pPr>
-      <w:r>
-        <w:rPr>
-          <w:rFonts w:asciiTheme="majorHAnsi" w:hAnsiTheme="majorHAnsi" w:cstheme="majorHAnsi"/>
-          <w:b/>
-          <w:sz w:val="24"/>
-        </w:rPr>
-        <w:t>4</w:t>
-      </w:r>
-      <w:r>
-        <w:rPr>
-          <w:rFonts w:asciiTheme="majorHAnsi" w:hAnsiTheme="majorHAnsi" w:cstheme="majorHAnsi"/>
-          <w:b/>
-          <w:sz w:val="24"/>
-        </w:rPr>
-        <w:t>:</w:t>
-      </w:r>
-      <w:r>
-        <w:rPr>
-          <w:rFonts w:asciiTheme="majorHAnsi" w:hAnsiTheme="majorHAnsi" w:cstheme="majorHAnsi"/>
-          <w:b/>
-          <w:sz w:val="24"/>
-        </w:rPr>
-        <w:t>0</w:t>
-      </w:r>
-      <w:r>
-        <w:rPr>
-          <w:rFonts w:asciiTheme="majorHAnsi" w:hAnsiTheme="majorHAnsi" w:cstheme="majorHAnsi"/>
-          <w:b/>
-          <w:sz w:val="24"/>
-        </w:rPr>
-        <w:t>0min: 2. Störung</w:t>
-      </w:r>
-    </w:p>
-    <w:p>
-      <w:pPr>
-        <w:jc w:val="both"/>
-        <w:rPr>
-          <w:rFonts w:asciiTheme="majorHAnsi" w:hAnsiTheme="majorHAnsi" w:cstheme="majorHAnsi"/>
-          <w:b/>
-          <w:sz w:val="24"/>
-        </w:rPr>
-      </w:pPr>
-      <w:r>
-        <w:rPr>
-          <w:rFonts w:asciiTheme="majorHAnsi" w:hAnsiTheme="majorHAnsi" w:cstheme="majorHAnsi"/>
-          <w:b/>
-          <w:sz w:val="24"/>
-        </w:rPr>
-        <w:t>5</w:t>
-      </w:r>
-      <w:r>
-        <w:rPr>
-          <w:rFonts w:asciiTheme="majorHAnsi" w:hAnsiTheme="majorHAnsi" w:cstheme="majorHAnsi"/>
-          <w:b/>
-          <w:sz w:val="24"/>
-        </w:rPr>
-        <w:t>:30min: 3. Störung</w:t>
-      </w:r>
-    </w:p>
-    <w:p>
-      <w:pPr>
-        <w:jc w:val="both"/>
-        <w:rPr>
-          <w:rFonts w:asciiTheme="majorHAnsi" w:hAnsiTheme="majorHAnsi" w:cstheme="majorHAnsi"/>
-          <w:b/>
-          <w:sz w:val="24"/>
-        </w:rPr>
-      </w:pPr>
-      <w:r>
-        <w:rPr>
-          <w:rFonts w:asciiTheme="majorHAnsi" w:hAnsiTheme="majorHAnsi" w:cstheme="majorHAnsi"/>
-          <w:b/>
-          <w:sz w:val="24"/>
-        </w:rPr>
-        <w:t>7</w:t>
-      </w:r>
-      <w:r>
-        <w:rPr>
-          <w:rFonts w:asciiTheme="majorHAnsi" w:hAnsiTheme="majorHAnsi" w:cstheme="majorHAnsi"/>
-          <w:b/>
-          <w:sz w:val="24"/>
-        </w:rPr>
-        <w:t>:</w:t>
-      </w:r>
-      <w:r>
-        <w:rPr>
-          <w:rFonts w:asciiTheme="majorHAnsi" w:hAnsiTheme="majorHAnsi" w:cstheme="majorHAnsi"/>
-          <w:b/>
-          <w:sz w:val="24"/>
-        </w:rPr>
-        <w:t>0</w:t>
-      </w:r>
-      <w:r>
-        <w:rPr>
-          <w:rFonts w:asciiTheme="majorHAnsi" w:hAnsiTheme="majorHAnsi" w:cstheme="majorHAnsi"/>
-          <w:b/>
-          <w:sz w:val="24"/>
-        </w:rPr>
-        <w:t>0min: 4. Störung</w:t>
-      </w:r>
-    </w:p>
-    <w:p>
-      <w:pPr>
-        <w:jc w:val="both"/>
-        <w:rPr>
-          <w:rFonts w:asciiTheme="majorHAnsi" w:hAnsiTheme="majorHAnsi" w:cstheme="majorHAnsi"/>
-          <w:b/>
-          <w:sz w:val="24"/>
-        </w:rPr>
-      </w:pPr>
-    </w:p>
-    <w:p>
-      <w:pPr>
-        <w:jc w:val="both"/>
-        <w:rPr>
-          <w:rFonts w:asciiTheme="majorHAnsi" w:hAnsiTheme="majorHAnsi" w:cstheme="majorHAnsi"/>
-          <w:b/>
-          <w:sz w:val="24"/>
-        </w:rPr>
-      </w:pPr>
-    </w:p>
-    <w:p>
-      <w:pPr>
-        <w:jc w:val="both"/>
-        <w:rPr>
-          <w:rFonts w:asciiTheme="majorHAnsi" w:hAnsiTheme="majorHAnsi" w:cstheme="majorHAnsi"/>
-          <w:b/>
-          <w:sz w:val="24"/>
-        </w:rPr>
-      </w:pPr>
-      <w:r>
-        <w:rPr>
-          <w:rFonts w:asciiTheme="majorHAnsi" w:hAnsiTheme="majorHAnsi" w:cstheme="majorHAnsi"/>
-          <w:b/>
-          <w:sz w:val="24"/>
-        </w:rPr>
-        <w:t>8</w:t>
-      </w:r>
-      <w:r>
-        <w:rPr>
-          <w:rFonts w:asciiTheme="majorHAnsi" w:hAnsiTheme="majorHAnsi" w:cstheme="majorHAnsi"/>
-          <w:b/>
-          <w:sz w:val="24"/>
-        </w:rPr>
-        <w:t>:30min: 5. Störung</w:t>
-      </w:r>
-    </w:p>
-    <w:p>
-      <w:pPr>
-        <w:jc w:val="both"/>
-        <w:rPr>
-          <w:rFonts w:asciiTheme="majorHAnsi" w:hAnsiTheme="majorHAnsi" w:cstheme="majorHAnsi"/>
-          <w:b/>
-          <w:sz w:val="24"/>
-        </w:rPr>
-      </w:pPr>
-      <w:r>
-        <w:rPr>
-          <w:rFonts w:asciiTheme="majorHAnsi" w:hAnsiTheme="majorHAnsi" w:cstheme="majorHAnsi"/>
-          <w:b/>
-          <w:sz w:val="24"/>
-        </w:rPr>
-        <w:t>10</w:t>
-      </w:r>
-      <w:r>
-        <w:rPr>
-          <w:rFonts w:asciiTheme="majorHAnsi" w:hAnsiTheme="majorHAnsi" w:cstheme="majorHAnsi"/>
-          <w:b/>
-          <w:sz w:val="24"/>
-        </w:rPr>
-        <w:t>:</w:t>
-      </w:r>
-      <w:r>
-        <w:rPr>
-          <w:rFonts w:asciiTheme="majorHAnsi" w:hAnsiTheme="majorHAnsi" w:cstheme="majorHAnsi"/>
-          <w:b/>
-          <w:sz w:val="24"/>
-        </w:rPr>
-        <w:t>0</w:t>
-      </w:r>
-      <w:r>
-        <w:rPr>
-          <w:rFonts w:asciiTheme="majorHAnsi" w:hAnsiTheme="majorHAnsi" w:cstheme="majorHAnsi"/>
-          <w:b/>
-          <w:sz w:val="24"/>
-        </w:rPr>
-        <w:t>0min: 6. Störung</w:t>
-      </w:r>
-    </w:p>
-    <w:p>
-      <w:pPr>
-        <w:jc w:val="both"/>
-        <w:rPr>
-          <w:rFonts w:asciiTheme="majorHAnsi" w:hAnsiTheme="majorHAnsi" w:cstheme="majorHAnsi"/>
-          <w:b/>
-          <w:sz w:val="24"/>
-        </w:rPr>
-      </w:pPr>
-      <w:r>
-        <w:rPr>
-          <w:rFonts w:asciiTheme="majorHAnsi" w:hAnsiTheme="majorHAnsi" w:cstheme="majorHAnsi"/>
-          <w:b/>
-          <w:sz w:val="24"/>
-        </w:rPr>
-        <w:t>11</w:t>
-      </w:r>
-      <w:r>
-        <w:rPr>
-          <w:rFonts w:asciiTheme="majorHAnsi" w:hAnsiTheme="majorHAnsi" w:cstheme="majorHAnsi"/>
-          <w:b/>
-          <w:sz w:val="24"/>
-        </w:rPr>
-        <w:t>:30min: 7. Störung</w:t>
-      </w:r>
-    </w:p>
-    <w:p>
-      <w:pPr>
-        <w:jc w:val="both"/>
-        <w:rPr>
-          <w:rFonts w:asciiTheme="majorHAnsi" w:hAnsiTheme="majorHAnsi" w:cstheme="majorHAnsi"/>
-          <w:b/>
-          <w:sz w:val="24"/>
-        </w:rPr>
-      </w:pPr>
-      <w:r>
-        <w:rPr>
-          <w:rFonts w:asciiTheme="majorHAnsi" w:hAnsiTheme="majorHAnsi" w:cstheme="majorHAnsi"/>
-          <w:b/>
-          <w:sz w:val="24"/>
-        </w:rPr>
-        <w:t>13</w:t>
-      </w:r>
-      <w:r>
-        <w:rPr>
-          <w:rFonts w:asciiTheme="majorHAnsi" w:hAnsiTheme="majorHAnsi" w:cstheme="majorHAnsi"/>
-          <w:b/>
-          <w:sz w:val="24"/>
-        </w:rPr>
-        <w:t>:</w:t>
-      </w:r>
-      <w:r>
-        <w:rPr>
-          <w:rFonts w:asciiTheme="majorHAnsi" w:hAnsiTheme="majorHAnsi" w:cstheme="majorHAnsi"/>
-          <w:b/>
-          <w:sz w:val="24"/>
-        </w:rPr>
-        <w:t>0</w:t>
-      </w:r>
-      <w:r>
-        <w:rPr>
-          <w:rFonts w:asciiTheme="majorHAnsi" w:hAnsiTheme="majorHAnsi" w:cstheme="majorHAnsi"/>
-          <w:b/>
-          <w:sz w:val="24"/>
-        </w:rPr>
-        <w:t>0min: 8. Störung</w:t>
-      </w:r>
-    </w:p>
-    <w:p>
-      <w:pPr>
-        <w:jc w:val="both"/>
-        <w:rPr>
-          <w:rFonts w:asciiTheme="majorHAnsi" w:hAnsiTheme="majorHAnsi" w:cstheme="majorHAnsi"/>
-          <w:b/>
-          <w:sz w:val="24"/>
-        </w:rPr>
-      </w:pPr>
-      <w:r>
-        <w:rPr>
-          <w:rFonts w:asciiTheme="majorHAnsi" w:hAnsiTheme="majorHAnsi" w:cstheme="majorHAnsi"/>
-          <w:b/>
-          <w:sz w:val="24"/>
-        </w:rPr>
-        <w:t>14</w:t>
-      </w:r>
-      <w:r>
-        <w:rPr>
-          <w:rFonts w:asciiTheme="majorHAnsi" w:hAnsiTheme="majorHAnsi" w:cstheme="majorHAnsi"/>
-          <w:b/>
-          <w:sz w:val="24"/>
-        </w:rPr>
-        <w:t>:30min: 9. Störung</w:t>
-      </w:r>
-    </w:p>
-    <w:p>
-      <w:pPr>
-        <w:jc w:val="both"/>
-        <w:rPr>
-          <w:rFonts w:asciiTheme="majorHAnsi" w:hAnsiTheme="majorHAnsi" w:cstheme="majorHAnsi"/>
-          <w:b/>
-          <w:sz w:val="24"/>
-        </w:rPr>
-      </w:pPr>
-      <w:r>
-        <w:rPr>
-          <w:rFonts w:asciiTheme="majorHAnsi" w:hAnsiTheme="majorHAnsi" w:cstheme="majorHAnsi"/>
-          <w:b/>
-          <w:sz w:val="24"/>
-        </w:rPr>
-        <w:t xml:space="preserve">Nach </w:t>
-      </w:r>
-      <w:r>
-        <w:rPr>
-          <w:rFonts w:asciiTheme="majorHAnsi" w:hAnsiTheme="majorHAnsi" w:cstheme="majorHAnsi"/>
-          <w:b/>
-          <w:sz w:val="24"/>
-        </w:rPr>
-        <w:t>15</w:t>
-      </w:r>
-      <w:r>
-        <w:rPr>
-          <w:rFonts w:asciiTheme="majorHAnsi" w:hAnsiTheme="majorHAnsi" w:cstheme="majorHAnsi"/>
-          <w:b/>
-          <w:sz w:val="24"/>
-        </w:rPr>
-        <w:t xml:space="preserve">min </w:t>
-      </w:r>
-      <w:r>
-        <w:rPr>
-          <w:rFonts w:asciiTheme="majorHAnsi" w:hAnsiTheme="majorHAnsi" w:cstheme="majorHAnsi"/>
-          <w:b/>
-          <w:sz w:val="24"/>
-        </w:rPr>
-        <w:t>zeigt</w:t>
-      </w:r>
-      <w:r>
-        <w:rPr>
-          <w:rFonts w:asciiTheme="majorHAnsi" w:hAnsiTheme="majorHAnsi" w:cstheme="majorHAnsi"/>
-          <w:b/>
-          <w:sz w:val="24"/>
-        </w:rPr>
-        <w:t xml:space="preserve"> </w:t>
-      </w:r>
-      <w:r>
-        <w:rPr>
-          <w:rFonts w:asciiTheme="majorHAnsi" w:hAnsiTheme="majorHAnsi" w:cstheme="majorHAnsi"/>
-          <w:b/>
-          <w:sz w:val="24"/>
-          <w:highlight w:val="green"/>
-        </w:rPr>
-        <w:t>Student C</w:t>
-      </w:r>
-      <w:r>
-        <w:rPr>
-          <w:rFonts w:asciiTheme="majorHAnsi" w:hAnsiTheme="majorHAnsi" w:cstheme="majorHAnsi"/>
-          <w:b/>
-          <w:sz w:val="24"/>
-        </w:rPr>
-        <w:t xml:space="preserve"> der VP </w:t>
-      </w:r>
-      <w:r>
-        <w:rPr>
-          <w:rFonts w:asciiTheme="majorHAnsi" w:hAnsiTheme="majorHAnsi" w:cstheme="majorHAnsi"/>
-          <w:b/>
-          <w:sz w:val="24"/>
-        </w:rPr>
-        <w:t xml:space="preserve">gelbe Karte = 1 Minute noch, nach 16min </w:t>
-      </w:r>
-      <w:r>
-        <w:rPr>
-          <w:rFonts w:asciiTheme="majorHAnsi" w:hAnsiTheme="majorHAnsi" w:cstheme="majorHAnsi"/>
-          <w:b/>
-          <w:sz w:val="24"/>
-        </w:rPr>
-        <w:sym w:font="Wingdings" w:char="F0E0"/>
-      </w:r>
-      <w:r>
-        <w:rPr>
-          <w:rFonts w:asciiTheme="majorHAnsi" w:hAnsiTheme="majorHAnsi" w:cstheme="majorHAnsi"/>
-          <w:b/>
-          <w:sz w:val="24"/>
-        </w:rPr>
-        <w:t xml:space="preserve"> rote Karte = Lektion beenden</w:t>
-      </w:r>
-      <w:r>
-        <w:rPr>
-          <w:rFonts w:asciiTheme="majorHAnsi" w:hAnsiTheme="majorHAnsi" w:cstheme="majorHAnsi"/>
-          <w:b/>
-          <w:sz w:val="24"/>
-        </w:rPr>
-        <w:t>. VL kommt zur Kalibrierungsfläche.</w:t>
-      </w:r>
-    </w:p>
-    <w:p>
-      <w:pPr>
-        <w:jc w:val="both"/>
-        <w:rPr>
-          <w:rFonts w:asciiTheme="majorHAnsi" w:hAnsiTheme="majorHAnsi" w:cstheme="majorHAnsi"/>
-          <w:b/>
-          <w:sz w:val="24"/>
-        </w:rPr>
-      </w:pPr>
-      <w:r>
-        <w:rPr>
-          <w:rFonts w:asciiTheme="majorHAnsi" w:hAnsiTheme="majorHAnsi" w:cstheme="majorHAnsi"/>
-          <w:b/>
-          <w:sz w:val="24"/>
-        </w:rPr>
-        <w:t>[</w:t>
-      </w:r>
-      <w:r>
-        <w:rPr>
-          <w:rFonts w:asciiTheme="majorHAnsi" w:hAnsiTheme="majorHAnsi" w:cstheme="majorHAnsi"/>
-          <w:b/>
-          <w:sz w:val="24"/>
-        </w:rPr>
-        <w:t>Kalibrierung</w:t>
-      </w:r>
-      <w:r>
-        <w:rPr>
-          <w:rFonts w:asciiTheme="majorHAnsi" w:hAnsiTheme="majorHAnsi" w:cstheme="majorHAnsi"/>
-          <w:b/>
-          <w:sz w:val="24"/>
-        </w:rPr>
-        <w:t>]</w:t>
-      </w:r>
-    </w:p>
-    <w:p>
-      <w:pPr>
-        <w:jc w:val="both"/>
-        <w:rPr>
-          <w:rFonts w:asciiTheme="majorHAnsi" w:hAnsiTheme="majorHAnsi" w:cstheme="majorHAnsi"/>
-          <w:i/>
-          <w:sz w:val="28"/>
-        </w:rPr>
-      </w:pPr>
-      <w:r>
-        <w:rPr>
-          <w:rFonts w:asciiTheme="majorHAnsi" w:hAnsiTheme="majorHAnsi" w:cstheme="majorHAnsi"/>
-          <w:i/>
-          <w:sz w:val="28"/>
-        </w:rPr>
-        <w:t>Bevor Sie die Brille abnehmen, stellen Sie sich bitte erneut auf die Markierung und lesen die Zahlen 1 bis 9 auf der Kalibrierungsfläche vor.</w:t>
-      </w:r>
-    </w:p>
-    <w:p>
-      <w:pPr>
-        <w:jc w:val="both"/>
-        <w:rPr>
-          <w:rFonts w:asciiTheme="majorHAnsi" w:hAnsiTheme="majorHAnsi" w:cstheme="majorHAnsi"/>
-          <w:b/>
-          <w:sz w:val="24"/>
-        </w:rPr>
-      </w:pPr>
-      <w:r>
-        <w:rPr>
-          <w:rFonts w:asciiTheme="majorHAnsi" w:hAnsiTheme="majorHAnsi" w:cstheme="majorHAnsi"/>
-          <w:b/>
-          <w:sz w:val="24"/>
-        </w:rPr>
-        <w:t>[Synchronisierung]</w:t>
-      </w:r>
-    </w:p>
-    <w:p>
-      <w:pPr>
-        <w:jc w:val="both"/>
-        <w:rPr>
-          <w:rFonts w:asciiTheme="majorHAnsi" w:hAnsiTheme="majorHAnsi" w:cstheme="majorHAnsi"/>
-          <w:i/>
-          <w:sz w:val="28"/>
-        </w:rPr>
-      </w:pPr>
-      <w:r>
-        <w:rPr>
-          <w:rFonts w:asciiTheme="majorHAnsi" w:hAnsiTheme="majorHAnsi" w:cstheme="majorHAnsi"/>
-          <w:i/>
-          <w:sz w:val="28"/>
-        </w:rPr>
-        <w:t>Un</w:t>
-      </w:r>
-      <w:r>
-        <w:rPr>
-          <w:rFonts w:asciiTheme="majorHAnsi" w:hAnsiTheme="majorHAnsi" w:cstheme="majorHAnsi"/>
-          <w:i/>
-          <w:sz w:val="28"/>
-        </w:rPr>
-        <w:t>d nun noch 2</w:t>
-      </w:r>
-      <w:r>
-        <w:rPr>
-          <w:rFonts w:asciiTheme="majorHAnsi" w:hAnsiTheme="majorHAnsi" w:cstheme="majorHAnsi"/>
-          <w:i/>
-          <w:sz w:val="28"/>
-        </w:rPr>
-        <w:t>x Klatschen</w:t>
-      </w:r>
-      <w:r>
-        <w:rPr>
-          <w:rFonts w:asciiTheme="majorHAnsi" w:hAnsiTheme="majorHAnsi" w:cstheme="majorHAnsi"/>
-          <w:i/>
-          <w:sz w:val="28"/>
-        </w:rPr>
-        <w:t>, um die Geräte wieder gleichschalten zu können.</w:t>
-      </w:r>
-    </w:p>
-    <w:p>
-      <w:pPr>
-        <w:jc w:val="both"/>
-        <w:rPr>
-          <w:rFonts w:asciiTheme="majorHAnsi" w:hAnsiTheme="majorHAnsi" w:cstheme="majorHAnsi"/>
-          <w:b/>
-          <w:sz w:val="24"/>
-        </w:rPr>
-      </w:pPr>
-      <w:r>
-        <w:rPr>
-          <w:rFonts w:asciiTheme="majorHAnsi" w:hAnsiTheme="majorHAnsi" w:cstheme="majorHAnsi"/>
-          <w:b/>
-          <w:sz w:val="24"/>
-        </w:rPr>
-        <w:t>VL stoppt Aufnahme</w:t>
-      </w:r>
-      <w:r>
-        <w:rPr>
-          <w:rFonts w:asciiTheme="majorHAnsi" w:hAnsiTheme="majorHAnsi" w:cstheme="majorHAnsi"/>
-          <w:b/>
-          <w:sz w:val="24"/>
-        </w:rPr>
-        <w:t>:</w:t>
-      </w:r>
-    </w:p>
-    <w:p>
-      <w:pPr>
-        <w:jc w:val="both"/>
-        <w:rPr>
-          <w:rFonts w:asciiTheme="majorHAnsi" w:hAnsiTheme="majorHAnsi" w:cstheme="majorHAnsi"/>
-          <w:b/>
-          <w:sz w:val="24"/>
-        </w:rPr>
-      </w:pPr>
-      <w:r>
-        <w:rPr>
-          <w:rFonts w:asciiTheme="majorHAnsi" w:hAnsiTheme="majorHAnsi" w:cstheme="majorHAnsi"/>
-          <w:b/>
-          <w:sz w:val="24"/>
-        </w:rPr>
-        <w:t>Eye-Tracking-Recording wird im Dashboard der Controller Software gestoppt.</w:t>
-      </w:r>
-    </w:p>
-    <w:p>
-      <w:pPr>
-        <w:jc w:val="both"/>
-        <w:rPr>
-          <w:rFonts w:asciiTheme="majorHAnsi" w:hAnsiTheme="majorHAnsi" w:cstheme="majorHAnsi"/>
-          <w:b/>
-          <w:sz w:val="24"/>
-        </w:rPr>
-      </w:pPr>
-      <w:r>
-        <w:rPr>
-          <w:rFonts w:asciiTheme="majorHAnsi" w:hAnsiTheme="majorHAnsi" w:cstheme="majorHAnsi"/>
-          <w:b/>
-          <w:sz w:val="24"/>
-        </w:rPr>
-        <w:t xml:space="preserve">Video- und </w:t>
-      </w:r>
-      <w:proofErr w:type="spellStart"/>
-      <w:r>
-        <w:rPr>
-          <w:rFonts w:asciiTheme="majorHAnsi" w:hAnsiTheme="majorHAnsi" w:cstheme="majorHAnsi"/>
-          <w:b/>
-          <w:sz w:val="24"/>
-        </w:rPr>
-        <w:t>Au</w:t>
-      </w:r>
-      <w:r>
-        <w:rPr>
-          <w:rFonts w:asciiTheme="majorHAnsi" w:hAnsiTheme="majorHAnsi" w:cstheme="majorHAnsi"/>
-          <w:b/>
-          <w:sz w:val="24"/>
-        </w:rPr>
-        <w:t>diorecordings</w:t>
-      </w:r>
-      <w:proofErr w:type="spellEnd"/>
-      <w:r>
-        <w:rPr>
-          <w:rFonts w:asciiTheme="majorHAnsi" w:hAnsiTheme="majorHAnsi" w:cstheme="majorHAnsi"/>
-          <w:b/>
-          <w:sz w:val="24"/>
-        </w:rPr>
-        <w:t xml:space="preserve"> werden in App Blink Hub gestoppt.</w:t>
-      </w:r>
-    </w:p>
-    <w:p>
-      <w:pPr>
-        <w:jc w:val="both"/>
-        <w:rPr>
-          <w:rFonts w:asciiTheme="majorHAnsi" w:hAnsiTheme="majorHAnsi" w:cstheme="majorHAnsi"/>
-          <w:b/>
-          <w:sz w:val="24"/>
-        </w:rPr>
-      </w:pPr>
-      <w:r>
-        <w:rPr>
-          <w:rFonts w:asciiTheme="majorHAnsi" w:hAnsiTheme="majorHAnsi" w:cstheme="majorHAnsi"/>
-          <w:b/>
-          <w:sz w:val="24"/>
-        </w:rPr>
-        <w:t>[</w:t>
-      </w:r>
-      <w:r>
-        <w:rPr>
-          <w:rFonts w:asciiTheme="majorHAnsi" w:hAnsiTheme="majorHAnsi" w:cstheme="majorHAnsi"/>
-          <w:b/>
-          <w:sz w:val="24"/>
-        </w:rPr>
-        <w:t>Abnehmen der Eye-Tracking-Brille</w:t>
-      </w:r>
-      <w:r>
-        <w:rPr>
-          <w:rFonts w:asciiTheme="majorHAnsi" w:hAnsiTheme="majorHAnsi" w:cstheme="majorHAnsi"/>
-          <w:b/>
-          <w:sz w:val="24"/>
-        </w:rPr>
-        <w:t>]</w:t>
-      </w:r>
-    </w:p>
-    <w:p>
-      <w:pPr>
-        <w:jc w:val="both"/>
-        <w:rPr>
-          <w:rFonts w:asciiTheme="majorHAnsi" w:hAnsiTheme="majorHAnsi" w:cstheme="majorHAnsi"/>
-          <w:i/>
-          <w:sz w:val="28"/>
-        </w:rPr>
-      </w:pPr>
-      <w:r>
-        <w:rPr>
-          <w:rFonts w:asciiTheme="majorHAnsi" w:hAnsiTheme="majorHAnsi" w:cstheme="majorHAnsi"/>
-          <w:i/>
-          <w:sz w:val="28"/>
-        </w:rPr>
-        <w:t>Jetzt können Sie die Eye-Tracking-Brille abnehmen</w:t>
-      </w:r>
-      <w:r>
-        <w:rPr>
-          <w:rFonts w:asciiTheme="majorHAnsi" w:hAnsiTheme="majorHAnsi" w:cstheme="majorHAnsi"/>
-          <w:i/>
-          <w:sz w:val="28"/>
-        </w:rPr>
-        <w:t>.</w:t>
-      </w:r>
-      <w:r>
-        <w:rPr>
-          <w:rFonts w:asciiTheme="majorHAnsi" w:hAnsiTheme="majorHAnsi" w:cstheme="majorHAnsi"/>
-          <w:i/>
-          <w:sz w:val="28"/>
-        </w:rPr>
-        <w:t xml:space="preserve"> </w:t>
-      </w:r>
-      <w:r>
-        <w:rPr>
-          <w:rFonts w:asciiTheme="majorHAnsi" w:hAnsiTheme="majorHAnsi" w:cstheme="majorHAnsi"/>
-          <w:i/>
-          <w:sz w:val="28"/>
-        </w:rPr>
-        <w:t>Ich werde Ihnen dabei helfen.</w:t>
-      </w:r>
-    </w:p>
-    <w:p>
-      <w:pPr>
-        <w:jc w:val="both"/>
-        <w:rPr>
-          <w:rFonts w:asciiTheme="majorHAnsi" w:hAnsiTheme="majorHAnsi" w:cstheme="majorHAnsi"/>
-          <w:i/>
-          <w:sz w:val="28"/>
-        </w:rPr>
-      </w:pPr>
-    </w:p>
-    <w:p>
-      <w:pPr>
-        <w:rPr>
-          <w:rFonts w:asciiTheme="majorHAnsi" w:hAnsiTheme="majorHAnsi" w:cstheme="majorHAnsi"/>
-          <w:b/>
-          <w:sz w:val="28"/>
-        </w:rPr>
-      </w:pPr>
-      <w:bookmarkStart w:id="8" w:name="_GoBack"/>
-      <w:bookmarkEnd w:id="8"/>
+          <w:i/>
+          <w:sz w:val="28"/>
+        </w:rPr>
+      </w:pPr>
+    </w:p>
+    <w:p>
+      <w:pPr>
+        <w:rPr>
+          <w:rFonts w:asciiTheme="majorHAnsi" w:hAnsiTheme="majorHAnsi" w:cstheme="majorHAnsi"/>
+          <w:b/>
+          <w:sz w:val="28"/>
+        </w:rPr>
+      </w:pPr>
       <w:r>
         <w:rPr>
           <w:rFonts w:asciiTheme="majorHAnsi" w:hAnsiTheme="majorHAnsi" w:cstheme="majorHAnsi"/>
@@ -9996,66 +9937,6 @@
           <w:b/>
           <w:i/>
           <w:sz w:val="28"/>
-        </w:rPr>
-      </w:pPr>
-    </w:p>
-    <w:p>
-      <w:pPr>
-        <w:rPr>
-          <w:rFonts w:asciiTheme="majorHAnsi" w:hAnsiTheme="majorHAnsi" w:cstheme="majorHAnsi"/>
-          <w:b/>
-          <w:i/>
-          <w:sz w:val="28"/>
-        </w:rPr>
-      </w:pPr>
-    </w:p>
-    <w:p>
-      <w:pPr>
-        <w:rPr>
-          <w:rFonts w:asciiTheme="majorHAnsi" w:hAnsiTheme="majorHAnsi" w:cstheme="majorHAnsi"/>
-          <w:b/>
-          <w:i/>
-          <w:sz w:val="28"/>
-        </w:rPr>
-      </w:pPr>
-    </w:p>
-    <w:p>
-      <w:pPr>
-        <w:rPr>
-          <w:rFonts w:asciiTheme="majorHAnsi" w:hAnsiTheme="majorHAnsi" w:cstheme="majorHAnsi"/>
-          <w:b/>
-          <w:i/>
-          <w:sz w:val="28"/>
-        </w:rPr>
-      </w:pPr>
-    </w:p>
-    <w:p>
-      <w:pPr>
-        <w:rPr>
-          <w:rFonts w:asciiTheme="majorHAnsi" w:hAnsiTheme="majorHAnsi" w:cstheme="majorHAnsi"/>
-          <w:b/>
-          <w:i/>
-          <w:sz w:val="28"/>
-        </w:rPr>
-      </w:pPr>
-    </w:p>
-    <w:p>
-      <w:pPr>
-        <w:rPr>
-          <w:rFonts w:asciiTheme="majorHAnsi" w:hAnsiTheme="majorHAnsi" w:cstheme="majorHAnsi"/>
-          <w:b/>
-          <w:i/>
-          <w:sz w:val="28"/>
-        </w:rPr>
-      </w:pPr>
-    </w:p>
-    <w:p>
-      <w:pPr>
-        <w:rPr>
-          <w:rFonts w:asciiTheme="majorHAnsi" w:hAnsiTheme="majorHAnsi" w:cstheme="majorHAnsi"/>
-          <w:b/>
-          <w:i/>
-          <w:sz w:val="28"/>
           <w:lang w:val="en-US"/>
         </w:rPr>
       </w:pPr>
@@ -10456,16 +10337,7 @@
           <w:i/>
           <w:sz w:val="28"/>
         </w:rPr>
-        <w:t xml:space="preserve">Der </w:t>
-      </w:r>
-      <w:r>
-        <w:rPr>
-          <w:rFonts w:asciiTheme="majorHAnsi" w:hAnsiTheme="majorHAnsi" w:cstheme="majorHAnsi"/>
-          <w:i/>
-          <w:sz w:val="28"/>
-        </w:rPr>
-        <w:lastRenderedPageBreak/>
-        <w:t>Blickpunkt ist jedoch nur dann zu sehen, wenn Sie auf Personen oder Gegenstände länger verweilt, also etwas fixiert haben.</w:t>
+        <w:t>Der Blickpunkt ist jedoch nur dann zu sehen, wenn Sie auf Personen oder Gegenstände länger verweilt, also etwas fixiert haben.</w:t>
       </w:r>
       <w:r>
         <w:rPr>
@@ -10501,7 +10373,7 @@
         </w:rPr>
         <w:t xml:space="preserve">– während Sie das Video anschauen – </w:t>
       </w:r>
-      <w:bookmarkStart w:id="9" w:name="_Hlk73549626"/>
+      <w:bookmarkStart w:id="8" w:name="_Hlk73549626"/>
       <w:r>
         <w:rPr>
           <w:rFonts w:asciiTheme="majorHAnsi" w:hAnsiTheme="majorHAnsi" w:cstheme="majorHAnsi"/>
@@ -10534,7 +10406,7 @@
         </w:rPr>
         <w:t xml:space="preserve">n auffällt. </w:t>
       </w:r>
-      <w:bookmarkEnd w:id="9"/>
+      <w:bookmarkEnd w:id="8"/>
       <w:r>
         <w:rPr>
           <w:rFonts w:asciiTheme="majorHAnsi" w:hAnsiTheme="majorHAnsi" w:cstheme="majorHAnsi"/>
@@ -10651,7 +10523,45 @@
           <w:i/>
           <w:sz w:val="28"/>
         </w:rPr>
-        <w:t xml:space="preserve"> ausgeführt haben. Mich interessieren besonders </w:t>
+        <w:t xml:space="preserve"> ausgeführt haben. </w:t>
+      </w:r>
+    </w:p>
+    <w:p>
+      <w:pPr>
+        <w:jc w:val="both"/>
+        <w:rPr>
+          <w:rFonts w:asciiTheme="majorHAnsi" w:hAnsiTheme="majorHAnsi" w:cstheme="majorHAnsi"/>
+          <w:i/>
+          <w:sz w:val="28"/>
+        </w:rPr>
+      </w:pPr>
+    </w:p>
+    <w:p>
+      <w:pPr>
+        <w:jc w:val="both"/>
+        <w:rPr>
+          <w:rFonts w:asciiTheme="majorHAnsi" w:hAnsiTheme="majorHAnsi" w:cstheme="majorHAnsi"/>
+          <w:i/>
+          <w:sz w:val="28"/>
+        </w:rPr>
+      </w:pPr>
+    </w:p>
+    <w:p>
+      <w:pPr>
+        <w:jc w:val="both"/>
+        <w:rPr>
+          <w:rFonts w:asciiTheme="majorHAnsi" w:hAnsiTheme="majorHAnsi" w:cstheme="majorHAnsi"/>
+          <w:i/>
+          <w:sz w:val="28"/>
+        </w:rPr>
+      </w:pPr>
+      <w:r>
+        <w:rPr>
+          <w:rFonts w:asciiTheme="majorHAnsi" w:hAnsiTheme="majorHAnsi" w:cstheme="majorHAnsi"/>
+          <w:i/>
+          <w:sz w:val="28"/>
+        </w:rPr>
+        <w:t xml:space="preserve">Mich interessieren besonders </w:t>
       </w:r>
       <w:r>
         <w:rPr>
@@ -10961,26 +10871,6 @@
         <w:jc w:val="both"/>
         <w:rPr>
           <w:rFonts w:asciiTheme="majorHAnsi" w:hAnsiTheme="majorHAnsi" w:cstheme="majorHAnsi"/>
-          <w:b/>
-          <w:sz w:val="24"/>
-        </w:rPr>
-      </w:pPr>
-    </w:p>
-    <w:p>
-      <w:pPr>
-        <w:jc w:val="both"/>
-        <w:rPr>
-          <w:rFonts w:asciiTheme="majorHAnsi" w:hAnsiTheme="majorHAnsi" w:cstheme="majorHAnsi"/>
-          <w:b/>
-          <w:sz w:val="24"/>
-        </w:rPr>
-      </w:pPr>
-    </w:p>
-    <w:p>
-      <w:pPr>
-        <w:jc w:val="both"/>
-        <w:rPr>
-          <w:rFonts w:asciiTheme="majorHAnsi" w:hAnsiTheme="majorHAnsi" w:cstheme="majorHAnsi"/>
           <w:i/>
           <w:sz w:val="28"/>
         </w:rPr>
@@ -11045,6 +10935,23 @@
           <w:rFonts w:asciiTheme="majorHAnsi" w:hAnsiTheme="majorHAnsi" w:cstheme="majorHAnsi"/>
           <w:b/>
           <w:sz w:val="24"/>
+        </w:rPr>
+      </w:pPr>
+      <w:r>
+        <w:rPr>
+          <w:rFonts w:asciiTheme="majorHAnsi" w:hAnsiTheme="majorHAnsi" w:cstheme="majorHAnsi"/>
+          <w:b/>
+          <w:sz w:val="24"/>
+        </w:rPr>
+        <w:t>0:00min – 2:00min. keine Störung</w:t>
+      </w:r>
+    </w:p>
+    <w:p>
+      <w:pPr>
+        <w:rPr>
+          <w:rFonts w:asciiTheme="majorHAnsi" w:hAnsiTheme="majorHAnsi" w:cstheme="majorHAnsi"/>
+          <w:b/>
+          <w:sz w:val="24"/>
           <w:u w:val="single"/>
         </w:rPr>
       </w:pPr>
@@ -11054,7 +10961,15 @@
           <w:b/>
           <w:sz w:val="24"/>
         </w:rPr>
-        <w:t>1:30min: 1. Störung</w:t>
+        <w:t>2</w:t>
+      </w:r>
+      <w:r>
+        <w:rPr>
+          <w:rFonts w:asciiTheme="majorHAnsi" w:hAnsiTheme="majorHAnsi" w:cstheme="majorHAnsi"/>
+          <w:b/>
+          <w:sz w:val="24"/>
+        </w:rPr>
+        <w:t>:30min: 1. Störung</w:t>
       </w:r>
     </w:p>
     <w:p>
@@ -11154,7 +11069,6 @@
           <w:i/>
           <w:sz w:val="28"/>
         </w:rPr>
-        <w:lastRenderedPageBreak/>
         <w:t>Bitte beschreiben Sie Ihre Reaktion auf das Ereignis.</w:t>
       </w:r>
     </w:p>
@@ -11193,7 +11107,31 @@
           <w:b/>
           <w:sz w:val="24"/>
         </w:rPr>
-        <w:t xml:space="preserve">2:30min: 2. Störung </w:t>
+        <w:t>4</w:t>
+      </w:r>
+      <w:r>
+        <w:rPr>
+          <w:rFonts w:asciiTheme="majorHAnsi" w:hAnsiTheme="majorHAnsi" w:cstheme="majorHAnsi"/>
+          <w:b/>
+          <w:sz w:val="24"/>
+        </w:rPr>
+        <w:t>:</w:t>
+      </w:r>
+      <w:r>
+        <w:rPr>
+          <w:rFonts w:asciiTheme="majorHAnsi" w:hAnsiTheme="majorHAnsi" w:cstheme="majorHAnsi"/>
+          <w:b/>
+          <w:sz w:val="24"/>
+        </w:rPr>
+        <w:t>0</w:t>
+      </w:r>
+      <w:r>
+        <w:rPr>
+          <w:rFonts w:asciiTheme="majorHAnsi" w:hAnsiTheme="majorHAnsi" w:cstheme="majorHAnsi"/>
+          <w:b/>
+          <w:sz w:val="24"/>
+        </w:rPr>
+        <w:t xml:space="preserve">0min: 2. Störung </w:t>
       </w:r>
       <w:r>
         <w:rPr>
@@ -11235,7 +11173,15 @@
           <w:b/>
           <w:sz w:val="24"/>
         </w:rPr>
-        <w:t xml:space="preserve">3:30min: 3. Störung </w:t>
+        <w:t>5</w:t>
+      </w:r>
+      <w:r>
+        <w:rPr>
+          <w:rFonts w:asciiTheme="majorHAnsi" w:hAnsiTheme="majorHAnsi" w:cstheme="majorHAnsi"/>
+          <w:b/>
+          <w:sz w:val="24"/>
+        </w:rPr>
+        <w:t xml:space="preserve">:30min: 3. Störung </w:t>
       </w:r>
       <w:r>
         <w:rPr>
@@ -11277,7 +11223,31 @@
           <w:b/>
           <w:sz w:val="24"/>
         </w:rPr>
-        <w:t xml:space="preserve">4:30min: 4. Störung </w:t>
+        <w:t>7</w:t>
+      </w:r>
+      <w:r>
+        <w:rPr>
+          <w:rFonts w:asciiTheme="majorHAnsi" w:hAnsiTheme="majorHAnsi" w:cstheme="majorHAnsi"/>
+          <w:b/>
+          <w:sz w:val="24"/>
+        </w:rPr>
+        <w:t>:</w:t>
+      </w:r>
+      <w:r>
+        <w:rPr>
+          <w:rFonts w:asciiTheme="majorHAnsi" w:hAnsiTheme="majorHAnsi" w:cstheme="majorHAnsi"/>
+          <w:b/>
+          <w:sz w:val="24"/>
+        </w:rPr>
+        <w:t>0</w:t>
+      </w:r>
+      <w:r>
+        <w:rPr>
+          <w:rFonts w:asciiTheme="majorHAnsi" w:hAnsiTheme="majorHAnsi" w:cstheme="majorHAnsi"/>
+          <w:b/>
+          <w:sz w:val="24"/>
+        </w:rPr>
+        <w:t xml:space="preserve">0min: 4. Störung </w:t>
       </w:r>
       <w:r>
         <w:rPr>
@@ -11319,7 +11289,15 @@
           <w:b/>
           <w:sz w:val="24"/>
         </w:rPr>
-        <w:t xml:space="preserve">5:30min: 5. Störung </w:t>
+        <w:t>8</w:t>
+      </w:r>
+      <w:r>
+        <w:rPr>
+          <w:rFonts w:asciiTheme="majorHAnsi" w:hAnsiTheme="majorHAnsi" w:cstheme="majorHAnsi"/>
+          <w:b/>
+          <w:sz w:val="24"/>
+        </w:rPr>
+        <w:t xml:space="preserve">:30min: 5. Störung </w:t>
       </w:r>
       <w:r>
         <w:rPr>
@@ -11351,17 +11329,61 @@
         <w:jc w:val="both"/>
         <w:rPr>
           <w:rFonts w:asciiTheme="majorHAnsi" w:hAnsiTheme="majorHAnsi" w:cstheme="majorHAnsi"/>
-          <w:i/>
-          <w:sz w:val="28"/>
-        </w:rPr>
-      </w:pPr>
-      <w:r>
-        <w:rPr>
-          <w:rFonts w:asciiTheme="majorHAnsi" w:hAnsiTheme="majorHAnsi" w:cstheme="majorHAnsi"/>
-          <w:b/>
-          <w:sz w:val="24"/>
-        </w:rPr>
-        <w:t xml:space="preserve">6:30min: 6. Störung </w:t>
+          <w:b/>
+          <w:sz w:val="24"/>
+        </w:rPr>
+      </w:pPr>
+    </w:p>
+    <w:p>
+      <w:pPr>
+        <w:jc w:val="both"/>
+        <w:rPr>
+          <w:rFonts w:asciiTheme="majorHAnsi" w:hAnsiTheme="majorHAnsi" w:cstheme="majorHAnsi"/>
+          <w:b/>
+          <w:sz w:val="24"/>
+        </w:rPr>
+      </w:pPr>
+    </w:p>
+    <w:p>
+      <w:pPr>
+        <w:jc w:val="both"/>
+        <w:rPr>
+          <w:rFonts w:asciiTheme="majorHAnsi" w:hAnsiTheme="majorHAnsi" w:cstheme="majorHAnsi"/>
+          <w:i/>
+          <w:sz w:val="28"/>
+        </w:rPr>
+      </w:pPr>
+      <w:r>
+        <w:rPr>
+          <w:rFonts w:asciiTheme="majorHAnsi" w:hAnsiTheme="majorHAnsi" w:cstheme="majorHAnsi"/>
+          <w:b/>
+          <w:sz w:val="24"/>
+        </w:rPr>
+        <w:t>10</w:t>
+      </w:r>
+      <w:r>
+        <w:rPr>
+          <w:rFonts w:asciiTheme="majorHAnsi" w:hAnsiTheme="majorHAnsi" w:cstheme="majorHAnsi"/>
+          <w:b/>
+          <w:sz w:val="24"/>
+        </w:rPr>
+        <w:t>:</w:t>
+      </w:r>
+      <w:r>
+        <w:rPr>
+          <w:rFonts w:asciiTheme="majorHAnsi" w:hAnsiTheme="majorHAnsi" w:cstheme="majorHAnsi"/>
+          <w:b/>
+          <w:sz w:val="24"/>
+        </w:rPr>
+        <w:t>0</w:t>
+      </w:r>
+      <w:r>
+        <w:rPr>
+          <w:rFonts w:asciiTheme="majorHAnsi" w:hAnsiTheme="majorHAnsi" w:cstheme="majorHAnsi"/>
+          <w:b/>
+          <w:sz w:val="24"/>
+        </w:rPr>
+        <w:t xml:space="preserve">0min: 6. Störung </w:t>
       </w:r>
       <w:r>
         <w:rPr>
@@ -11403,7 +11425,31 @@
           <w:b/>
           <w:sz w:val="24"/>
         </w:rPr>
-        <w:t xml:space="preserve">7:30min: 7. Störung </w:t>
+        <w:t>11</w:t>
+      </w:r>
+      <w:r>
+        <w:rPr>
+          <w:rFonts w:asciiTheme="majorHAnsi" w:hAnsiTheme="majorHAnsi" w:cstheme="majorHAnsi"/>
+          <w:b/>
+          <w:sz w:val="24"/>
+        </w:rPr>
+        <w:t>:</w:t>
+      </w:r>
+      <w:r>
+        <w:rPr>
+          <w:rFonts w:asciiTheme="majorHAnsi" w:hAnsiTheme="majorHAnsi" w:cstheme="majorHAnsi"/>
+          <w:b/>
+          <w:sz w:val="24"/>
+        </w:rPr>
+        <w:t>3</w:t>
+      </w:r>
+      <w:r>
+        <w:rPr>
+          <w:rFonts w:asciiTheme="majorHAnsi" w:hAnsiTheme="majorHAnsi" w:cstheme="majorHAnsi"/>
+          <w:b/>
+          <w:sz w:val="24"/>
+        </w:rPr>
+        <w:t xml:space="preserve">0min: 7. Störung </w:t>
       </w:r>
       <w:r>
         <w:rPr>
@@ -11445,7 +11491,31 @@
           <w:b/>
           <w:sz w:val="24"/>
         </w:rPr>
-        <w:t xml:space="preserve">8:30min: 8. Störung </w:t>
+        <w:t>13</w:t>
+      </w:r>
+      <w:r>
+        <w:rPr>
+          <w:rFonts w:asciiTheme="majorHAnsi" w:hAnsiTheme="majorHAnsi" w:cstheme="majorHAnsi"/>
+          <w:b/>
+          <w:sz w:val="24"/>
+        </w:rPr>
+        <w:t>:</w:t>
+      </w:r>
+      <w:r>
+        <w:rPr>
+          <w:rFonts w:asciiTheme="majorHAnsi" w:hAnsiTheme="majorHAnsi" w:cstheme="majorHAnsi"/>
+          <w:b/>
+          <w:sz w:val="24"/>
+        </w:rPr>
+        <w:t>0</w:t>
+      </w:r>
+      <w:r>
+        <w:rPr>
+          <w:rFonts w:asciiTheme="majorHAnsi" w:hAnsiTheme="majorHAnsi" w:cstheme="majorHAnsi"/>
+          <w:b/>
+          <w:sz w:val="24"/>
+        </w:rPr>
+        <w:t xml:space="preserve">0min: 8. Störung </w:t>
       </w:r>
       <w:r>
         <w:rPr>
@@ -11487,7 +11557,31 @@
           <w:b/>
           <w:sz w:val="24"/>
         </w:rPr>
-        <w:t xml:space="preserve">9:30min: 9. Störung </w:t>
+        <w:t>14</w:t>
+      </w:r>
+      <w:r>
+        <w:rPr>
+          <w:rFonts w:asciiTheme="majorHAnsi" w:hAnsiTheme="majorHAnsi" w:cstheme="majorHAnsi"/>
+          <w:b/>
+          <w:sz w:val="24"/>
+        </w:rPr>
+        <w:t>:</w:t>
+      </w:r>
+      <w:r>
+        <w:rPr>
+          <w:rFonts w:asciiTheme="majorHAnsi" w:hAnsiTheme="majorHAnsi" w:cstheme="majorHAnsi"/>
+          <w:b/>
+          <w:sz w:val="24"/>
+        </w:rPr>
+        <w:t>30</w:t>
+      </w:r>
+      <w:r>
+        <w:rPr>
+          <w:rFonts w:asciiTheme="majorHAnsi" w:hAnsiTheme="majorHAnsi" w:cstheme="majorHAnsi"/>
+          <w:b/>
+          <w:sz w:val="24"/>
+        </w:rPr>
+        <w:t xml:space="preserve">min: 9. Störung </w:t>
       </w:r>
       <w:r>
         <w:rPr>
@@ -11645,16 +11739,6 @@
         </w:rPr>
         <w:t xml:space="preserve"> mehrmals fragen, wenn VP nur eine Handlungsalternative generiert. </w:t>
       </w:r>
-    </w:p>
-    <w:p>
-      <w:pPr>
-        <w:jc w:val="both"/>
-        <w:rPr>
-          <w:rFonts w:asciiTheme="majorHAnsi" w:hAnsiTheme="majorHAnsi" w:cstheme="majorHAnsi"/>
-          <w:b/>
-          <w:sz w:val="24"/>
-        </w:rPr>
-      </w:pPr>
     </w:p>
     <w:p>
       <w:pPr>
@@ -12091,7 +12175,6 @@
           <w:b/>
           <w:sz w:val="24"/>
         </w:rPr>
-        <w:lastRenderedPageBreak/>
         <w:t xml:space="preserve">Falls ja, </w:t>
       </w:r>
       <w:r>
@@ -12120,7 +12203,7 @@
           <w:sz w:val="28"/>
         </w:rPr>
       </w:pPr>
-      <w:commentRangeStart w:id="10"/>
+      <w:commentRangeStart w:id="9"/>
       <w:r>
         <w:rPr>
           <w:rFonts w:asciiTheme="majorHAnsi" w:hAnsiTheme="majorHAnsi" w:cstheme="majorHAnsi"/>
@@ -12129,12 +12212,12 @@
         </w:rPr>
         <w:t>[Danksagung &amp; Verabschiedung]</w:t>
       </w:r>
-      <w:commentRangeEnd w:id="10"/>
+      <w:commentRangeEnd w:id="9"/>
       <w:r>
         <w:rPr>
           <w:rStyle w:val="Kommentarzeichen"/>
         </w:rPr>
-        <w:commentReference w:id="10"/>
+        <w:commentReference w:id="9"/>
       </w:r>
     </w:p>
     <w:p>
@@ -12225,30 +12308,15 @@
     </w:p>
     <w:p>
       <w:pPr>
+        <w:jc w:val="both"/>
         <w:rPr>
           <w:rFonts w:asciiTheme="majorHAnsi" w:hAnsiTheme="majorHAnsi" w:cstheme="majorHAnsi"/>
           <w:sz w:val="24"/>
           <w:szCs w:val="24"/>
         </w:rPr>
       </w:pPr>
-      <w:r>
-        <w:rPr>
-          <w:rFonts w:asciiTheme="majorHAnsi" w:hAnsiTheme="majorHAnsi" w:cstheme="majorHAnsi"/>
-          <w:sz w:val="24"/>
-          <w:szCs w:val="24"/>
-        </w:rPr>
-        <w:br w:type="page"/>
-      </w:r>
-    </w:p>
-    <w:p>
-      <w:pPr>
-        <w:jc w:val="both"/>
-        <w:rPr>
-          <w:rFonts w:asciiTheme="majorHAnsi" w:hAnsiTheme="majorHAnsi" w:cstheme="majorHAnsi"/>
-          <w:sz w:val="24"/>
-          <w:szCs w:val="24"/>
-        </w:rPr>
-      </w:pPr>
+      <w:bookmarkStart w:id="10" w:name="_GoBack"/>
+      <w:bookmarkEnd w:id="10"/>
     </w:p>
     <w:p>
       <w:pPr>
@@ -13749,7 +13817,7 @@
       </w:r>
     </w:p>
   </w:comment>
-  <w:comment w:id="10" w:author="Klatt, Mandy" w:date="2021-05-28T14:54:00Z" w:initials="KM">
+  <w:comment w:id="9" w:author="Klatt, Mandy" w:date="2021-05-28T14:54:00Z" w:initials="KM">
     <w:p>
       <w:pPr>
         <w:pStyle w:val="Kommentartext"/>
@@ -16582,7 +16650,7 @@
 </file>
 
 <file path=customXml/itemProps1.xml><?xml version="1.0" encoding="utf-8"?>
-<ds:datastoreItem xmlns:ds="http://schemas.openxmlformats.org/officeDocument/2006/customXml" ds:itemID="{F0A58283-1AA3-4EAE-A970-98D7260F03A9}">
+<ds:datastoreItem xmlns:ds="http://schemas.openxmlformats.org/officeDocument/2006/customXml" ds:itemID="{59710B6B-DB74-4E73-9F8E-D3FAD542776B}">
   <ds:schemaRefs>
     <ds:schemaRef ds:uri="http://schemas.openxmlformats.org/officeDocument/2006/bibliography"/>
   </ds:schemaRefs>

</xml_diff>